<commit_message>
updated references to US cornell website
</commit_message>
<xml_diff>
--- a/applications/01-07-19_ultrasound_cornell_fellowship.docx
+++ b/applications/01-07-19_ultrasound_cornell_fellowship.docx
@@ -159,7 +159,7 @@
         <w:t>Phone</w:t>
       </w:r>
       <w:r>
-        <w:t xml:space="preserve"> 469-835-7606</w:t>
+        <w:t xml:space="preserve"> 469-835-760</w:t>
       </w:r>
     </w:p>
     <w:p>
@@ -1073,11 +1073,96 @@
       <w:pPr>
         <w:pStyle w:val="Heading3"/>
       </w:pPr>
-      <w:bookmarkStart w:id="20" w:name="languages-spoken"/>
+      <w:bookmarkStart w:id="20" w:name="procedural-and-clinical-skills"/>
+      <w:r>
+        <w:t>Procedural and clinical skills</w:t>
+      </w:r>
+      <w:bookmarkEnd w:id="20"/>
+    </w:p>
+    <w:p>
+      <w:pPr>
+        <w:pStyle w:val="FirstParagraph"/>
+      </w:pPr>
+      <w:r>
+        <w:rPr>
+          <w:b/>
+        </w:rPr>
+        <w:t>Point-of-care ultrasonography</w:t>
+      </w:r>
+      <w:r>
+        <w:t>:</w:t>
+      </w:r>
+      <w:r>
+        <w:br/>
+        <w:t>Cardiac (parasternal long, parasternal short, subxiphoid, apical)</w:t>
+      </w:r>
+      <w:r>
+        <w:br/>
+        <w:t>Inferior vena cava</w:t>
+      </w:r>
+      <w:r>
+        <w:br/>
+        <w:t>Peritoneal space (liver and spleen)</w:t>
+      </w:r>
+      <w:r>
+        <w:br/>
+        <w:t>Kidneys and bladder</w:t>
+      </w:r>
+      <w:r>
+        <w:br/>
+        <w:t>Deep veins</w:t>
+      </w:r>
+      <w:r>
+        <w:br/>
+        <w:t>Ocular and optic nerve</w:t>
+      </w:r>
+      <w:r>
+        <w:br/>
+        <w:t>Skin and soft tissue</w:t>
+      </w:r>
+    </w:p>
+    <w:p>
+      <w:pPr>
+        <w:pStyle w:val="BodyText"/>
+      </w:pPr>
+      <w:r>
+        <w:rPr>
+          <w:b/>
+        </w:rPr>
+        <w:t>Procedures</w:t>
+      </w:r>
+      <w:r>
+        <w:t>:</w:t>
+      </w:r>
+      <w:r>
+        <w:br/>
+        <w:t>Arterial line placement (radial, brachial, dorsalis pedis) - 30</w:t>
+      </w:r>
+      <w:r>
+        <w:br/>
+        <w:t>Arthrocentesis (knee, ankle, shoulder) - 17</w:t>
+      </w:r>
+      <w:r>
+        <w:br/>
+        <w:t>Central line placement (internal jugular, femoral, subclavian) - 56</w:t>
+      </w:r>
+      <w:r>
+        <w:br/>
+        <w:t xml:space="preserve">Lumbar puncture </w:t>
+      </w:r>
+      <w:r>
+        <w:t>- 22</w:t>
+      </w:r>
+    </w:p>
+    <w:p>
+      <w:pPr>
+        <w:pStyle w:val="Heading3"/>
+      </w:pPr>
+      <w:bookmarkStart w:id="21" w:name="languages-spoken"/>
       <w:r>
         <w:t>Languages spoken</w:t>
       </w:r>
-      <w:bookmarkEnd w:id="20"/>
+      <w:bookmarkEnd w:id="21"/>
     </w:p>
     <w:p>
       <w:pPr>
@@ -1099,11 +1184,11 @@
       <w:pPr>
         <w:pStyle w:val="Heading3"/>
       </w:pPr>
-      <w:bookmarkStart w:id="21" w:name="technical-skills"/>
+      <w:bookmarkStart w:id="22" w:name="technical-skills"/>
       <w:r>
         <w:t>Technical skills</w:t>
       </w:r>
-      <w:bookmarkEnd w:id="21"/>
+      <w:bookmarkEnd w:id="22"/>
     </w:p>
     <w:p>
       <w:pPr>
@@ -1114,8 +1199,12 @@
       </w:r>
       <w:r>
         <w:br/>
+      </w:r>
+      <w:proofErr w:type="spellStart"/>
+      <w:r>
         <w:t>RStudio</w:t>
       </w:r>
+      <w:proofErr w:type="spellEnd"/>
       <w:r>
         <w:br/>
         <w:t>PERL</w:t>
@@ -1130,18 +1219,28 @@
       </w:r>
       <w:r>
         <w:br/>
+      </w:r>
+      <w:r>
         <w:t>Markdown</w:t>
       </w:r>
+      <w:r>
+        <w:br/>
+      </w:r>
+      <w:proofErr w:type="spellStart"/>
+      <w:r>
+        <w:t>Github</w:t>
+      </w:r>
+      <w:proofErr w:type="spellEnd"/>
     </w:p>
     <w:p>
       <w:pPr>
         <w:pStyle w:val="Heading3"/>
       </w:pPr>
-      <w:bookmarkStart w:id="22" w:name="certifications"/>
+      <w:bookmarkStart w:id="23" w:name="certifications"/>
       <w:r>
         <w:t>Certifications</w:t>
       </w:r>
-      <w:bookmarkEnd w:id="22"/>
+      <w:bookmarkEnd w:id="23"/>
     </w:p>
     <w:p>
       <w:pPr>
@@ -1190,6 +1289,7 @@
         <w:rPr>
           <w:rStyle w:val="VerbatimChar"/>
         </w:rPr>
+        <w:lastRenderedPageBreak/>
         <w:t>2015—</w:t>
       </w:r>
       <w:r>
@@ -1227,21 +1327,21 @@
       <w:pPr>
         <w:pStyle w:val="Heading2"/>
       </w:pPr>
-      <w:bookmarkStart w:id="23" w:name="conferences"/>
+      <w:bookmarkStart w:id="24" w:name="conferences"/>
       <w:r>
         <w:t>Conferences</w:t>
       </w:r>
-      <w:bookmarkEnd w:id="23"/>
+      <w:bookmarkEnd w:id="24"/>
     </w:p>
     <w:p>
       <w:pPr>
         <w:pStyle w:val="Heading3"/>
       </w:pPr>
-      <w:bookmarkStart w:id="24" w:name="institutional"/>
+      <w:bookmarkStart w:id="25" w:name="institutional"/>
       <w:r>
         <w:t>Institutional</w:t>
       </w:r>
-      <w:bookmarkEnd w:id="24"/>
+      <w:bookmarkEnd w:id="25"/>
     </w:p>
     <w:p>
       <w:pPr>
@@ -1295,8 +1395,177 @@
         <w:rPr>
           <w:rStyle w:val="VerbatimChar"/>
         </w:rPr>
+        <w:t>2016</w:t>
+      </w:r>
+      <w:r>
+        <w:br/>
+      </w:r>
+      <w:r>
+        <w:rPr>
+          <w:i/>
+        </w:rPr>
+        <w:t>Long-Term Outcomes of Newborns with Necrotizing Enterocolitis: a retrospective matched cohort study</w:t>
+      </w:r>
+      <w:r>
+        <w:br/>
+      </w:r>
+      <w:r>
+        <w:rPr>
+          <w:b/>
+        </w:rPr>
+        <w:t>Anish Shah</w:t>
+      </w:r>
+      <w:r>
+        <w:t>, Emily Sanders*, Mary Mrdutt MD, Lena Perger MD</w:t>
+      </w:r>
+      <w:r>
+        <w:br/>
+        <w:t>Texas A&amp;M University College of Medicine Research Symposium, 1st Place</w:t>
+      </w:r>
+      <w:r>
+        <w:br/>
+        <w:t>Temple, Texas</w:t>
+      </w:r>
+    </w:p>
+    <w:p>
+      <w:pPr>
+        <w:pStyle w:val="BodyText"/>
+      </w:pPr>
+      <w:r>
+        <w:rPr>
+          <w:rStyle w:val="VerbatimChar"/>
+        </w:rPr>
+        <w:t>2016</w:t>
+      </w:r>
+      <w:r>
+        <w:br/>
+      </w:r>
+      <w:r>
+        <w:rPr>
+          <w:i/>
+        </w:rPr>
+        <w:t>Long-Term Outcomes of Newborns with Necrotizing Enterocolitis: a retrospective matched cohort study</w:t>
+      </w:r>
+      <w:r>
+        <w:br/>
+      </w:r>
+      <w:r>
+        <w:rPr>
+          <w:b/>
+        </w:rPr>
+        <w:t>Anish Shah</w:t>
+      </w:r>
+      <w:r>
+        <w:t>, Emily Sanders, Mary Mrdutt MD, Lena Perger MD</w:t>
+      </w:r>
+      <w:r>
+        <w:br/>
+        <w:t>Scott &amp; White Healthcare Academic Operations Research Day</w:t>
+      </w:r>
+      <w:r>
+        <w:br/>
+        <w:t>Temple, Texas</w:t>
+      </w:r>
+    </w:p>
+    <w:p>
+      <w:pPr>
+        <w:pStyle w:val="BodyText"/>
+      </w:pPr>
+      <w:r>
+        <w:rPr>
+          <w:rStyle w:val="VerbatimChar"/>
+        </w:rPr>
+        <w:t>2018</w:t>
+      </w:r>
+      <w:r>
+        <w:br/>
+      </w:r>
+      <w:r>
+        <w:rPr>
+          <w:i/>
+        </w:rPr>
+        <w:t>Association of Ischemia with Heart Rate Variability</w:t>
+      </w:r>
+      <w:r>
+        <w:br/>
+      </w:r>
+      <w:r>
+        <w:rPr>
+          <w:b/>
+        </w:rPr>
+        <w:t>Anish Shah MD</w:t>
+      </w:r>
+      <w:r>
+        <w:t>, Amit Shah MD MSCR</w:t>
+      </w:r>
+      <w:r>
+        <w:br/>
+        <w:t>Poster Presentation</w:t>
+      </w:r>
+      <w:r>
+        <w:br/>
+        <w:t>Emory Internal Medicine Resident Research Day</w:t>
+      </w:r>
+      <w:r>
+        <w:br/>
+        <w:t>Atlanta, Georgia</w:t>
+      </w:r>
+    </w:p>
+    <w:p>
+      <w:pPr>
+        <w:pStyle w:val="BodyText"/>
+      </w:pPr>
+      <w:r>
+        <w:rPr>
+          <w:rStyle w:val="VerbatimChar"/>
+        </w:rPr>
+        <w:t>2018</w:t>
+      </w:r>
+      <w:r>
+        <w:br/>
+      </w:r>
+      <w:r>
+        <w:rPr>
+          <w:i/>
+        </w:rPr>
+        <w:t>The Largest IVC: the examination of torrential tricuspid regurgitation in the setting of peripartum cardiomyopathy</w:t>
+      </w:r>
+      <w:r>
+        <w:br/>
+        <w:t xml:space="preserve">Birju Rao MD*, </w:t>
+      </w:r>
+      <w:r>
+        <w:rPr>
+          <w:b/>
+        </w:rPr>
+        <w:t>Anish Shah MD</w:t>
+      </w:r>
+      <w:r>
+        <w:t>, Stephen D. Clements MD</w:t>
+      </w:r>
+      <w:r>
+        <w:br/>
+        <w:t>Poster Presentation</w:t>
+      </w:r>
+      <w:r>
+        <w:br/>
+        <w:t>Mr. William E. Booth and Dr. James Zaidan Grady Resident Research Day</w:t>
+      </w:r>
+      <w:r>
+        <w:br/>
+        <w:t>Atlanta, Georgia</w:t>
+      </w:r>
+    </w:p>
+    <w:p>
+      <w:pPr>
+        <w:pStyle w:val="BodyText"/>
+      </w:pPr>
+      <w:r>
+        <w:rPr>
+          <w:rStyle w:val="VerbatimChar"/>
+        </w:rPr>
         <w:lastRenderedPageBreak/>
-        <w:t>2016</w:t>
+        <w:t>2018</w:t>
       </w:r>
       <w:r>
         <w:br/>
@@ -1305,6 +1574,328 @@
         <w:rPr>
           <w:i/>
         </w:rPr>
+        <w:t>More than Mono: Epstein Barr virus mimicking malignancy</w:t>
+      </w:r>
+      <w:r>
+        <w:br/>
+        <w:t xml:space="preserve">Gabriel Aleixo*, </w:t>
+      </w:r>
+      <w:r>
+        <w:rPr>
+          <w:b/>
+        </w:rPr>
+        <w:t>Anish Shah MD</w:t>
+      </w:r>
+      <w:r>
+        <w:t>, Fuad El Rassi MD</w:t>
+      </w:r>
+      <w:r>
+        <w:br/>
+        <w:t>Poster Presentation</w:t>
+      </w:r>
+      <w:r>
+        <w:br/>
+        <w:t>Mr. William E. Booth and Dr. James Zaidan Grady Resident Research Day</w:t>
+      </w:r>
+      <w:r>
+        <w:br/>
+        <w:t>Atlanta, Georgia</w:t>
+      </w:r>
+    </w:p>
+    <w:p>
+      <w:pPr>
+        <w:pStyle w:val="BodyText"/>
+      </w:pPr>
+      <w:r>
+        <w:rPr>
+          <w:rStyle w:val="VerbatimChar"/>
+        </w:rPr>
+        <w:t>2018</w:t>
+      </w:r>
+      <w:r>
+        <w:br/>
+      </w:r>
+      <w:r>
+        <w:rPr>
+          <w:i/>
+        </w:rPr>
+        <w:t>Association of Ischemia with Heart Rate Variability</w:t>
+      </w:r>
+      <w:r>
+        <w:br/>
+      </w:r>
+      <w:r>
+        <w:rPr>
+          <w:b/>
+        </w:rPr>
+        <w:t>Anish Shah MD</w:t>
+      </w:r>
+      <w:r>
+        <w:t>, Amit Shah MD MSCR</w:t>
+      </w:r>
+      <w:r>
+        <w:br/>
+        <w:t>Poster Presentation</w:t>
+      </w:r>
+      <w:r>
+        <w:br/>
+        <w:t>Mr. William E. Booth and Dr. James Zaidan Grady Resident Research Day</w:t>
+      </w:r>
+      <w:r>
+        <w:br/>
+        <w:t>Atlanta, Georgia</w:t>
+      </w:r>
+    </w:p>
+    <w:p>
+      <w:pPr>
+        <w:pStyle w:val="Heading3"/>
+      </w:pPr>
+      <w:bookmarkStart w:id="26" w:name="regional"/>
+      <w:r>
+        <w:t>Regional</w:t>
+      </w:r>
+      <w:bookmarkEnd w:id="26"/>
+    </w:p>
+    <w:p>
+      <w:pPr>
+        <w:pStyle w:val="FirstParagraph"/>
+      </w:pPr>
+      <w:r>
+        <w:rPr>
+          <w:rStyle w:val="VerbatimChar"/>
+        </w:rPr>
+        <w:t>2011</w:t>
+      </w:r>
+      <w:r>
+        <w:br/>
+      </w:r>
+      <w:r>
+        <w:rPr>
+          <w:i/>
+        </w:rPr>
+        <w:t>Influence of the Acoustic Parameter of Pitch on Emotion and Focus Location in Statements using Ditransitive Verb Manipulations</w:t>
+      </w:r>
+      <w:r>
+        <w:br/>
+      </w:r>
+      <w:r>
+        <w:rPr>
+          <w:b/>
+        </w:rPr>
+        <w:t>Anish Shah</w:t>
+      </w:r>
+      <w:r>
+        <w:t>, Yu Li PhD</w:t>
+      </w:r>
+      <w:r>
+        <w:br/>
+        <w:t>Poster Presentation</w:t>
+      </w:r>
+      <w:r>
+        <w:br/>
+        <w:t>Great Lakes Expo for Experimental and Formal Undergraduate Linguistics, Michigan State University, East Lansing, Michigan</w:t>
+      </w:r>
+    </w:p>
+    <w:p>
+      <w:pPr>
+        <w:pStyle w:val="BodyText"/>
+      </w:pPr>
+      <w:r>
+        <w:rPr>
+          <w:rStyle w:val="VerbatimChar"/>
+        </w:rPr>
+        <w:t>2015</w:t>
+      </w:r>
+      <w:r>
+        <w:br/>
+      </w:r>
+      <w:r>
+        <w:rPr>
+          <w:i/>
+        </w:rPr>
+        <w:t>Illuminating the Case of a Rare GI Bleed</w:t>
+      </w:r>
+      <w:r>
+        <w:br/>
+      </w:r>
+      <w:r>
+        <w:rPr>
+          <w:b/>
+        </w:rPr>
+        <w:t>Anish Shah</w:t>
+      </w:r>
+      <w:r>
+        <w:t>, Austin Metting MD</w:t>
+      </w:r>
+      <w:r>
+        <w:br/>
+        <w:t>Poster Presentation</w:t>
+      </w:r>
+      <w:r>
+        <w:br/>
+        <w:t>American College of Physicians Texas Chapter Conference</w:t>
+      </w:r>
+    </w:p>
+    <w:p>
+      <w:pPr>
+        <w:pStyle w:val="BodyText"/>
+      </w:pPr>
+      <w:r>
+        <w:rPr>
+          <w:rStyle w:val="VerbatimChar"/>
+        </w:rPr>
+        <w:t>2017</w:t>
+      </w:r>
+      <w:r>
+        <w:br/>
+      </w:r>
+      <w:r>
+        <w:rPr>
+          <w:i/>
+        </w:rPr>
+        <w:t>Three’s company: nocardiosis, neuroendocrine hyperplasia, and breast cancer</w:t>
+      </w:r>
+      <w:r>
+        <w:br/>
+      </w:r>
+      <w:r>
+        <w:rPr>
+          <w:b/>
+        </w:rPr>
+        <w:t>Anish Shah MD</w:t>
+      </w:r>
+      <w:r>
+        <w:t>, Stephen D. Clements MD, Matthew Dudgeon MD PhD</w:t>
+      </w:r>
+      <w:r>
+        <w:br/>
+        <w:t>Poster Presentation</w:t>
+      </w:r>
+      <w:r>
+        <w:br/>
+        <w:t>American College of Physicians Georgia Chapter Conference</w:t>
+      </w:r>
+      <w:r>
+        <w:br/>
+        <w:t>Savannah, Georgia</w:t>
+      </w:r>
+    </w:p>
+    <w:p>
+      <w:pPr>
+        <w:pStyle w:val="BodyText"/>
+      </w:pPr>
+      <w:r>
+        <w:rPr>
+          <w:rStyle w:val="VerbatimChar"/>
+        </w:rPr>
+        <w:t>2017</w:t>
+      </w:r>
+      <w:r>
+        <w:br/>
+      </w:r>
+      <w:r>
+        <w:rPr>
+          <w:i/>
+        </w:rPr>
+        <w:t>Three’s company: nocardiosis, neuroendocrine hyperplasia, and breast cancer</w:t>
+      </w:r>
+      <w:r>
+        <w:br/>
+      </w:r>
+      <w:r>
+        <w:rPr>
+          <w:b/>
+        </w:rPr>
+        <w:t>Anish Shah MD</w:t>
+      </w:r>
+      <w:r>
+        <w:t>, Stephen D. Clements MD, Matthew Dudgeon MD PhD</w:t>
+      </w:r>
+      <w:r>
+        <w:br/>
+        <w:t>Poster Presentation</w:t>
+      </w:r>
+      <w:r>
+        <w:br/>
+        <w:t>Southern Hospital Medicine Conference</w:t>
+      </w:r>
+      <w:r>
+        <w:br/>
+        <w:t>New Orleans, Louisiana</w:t>
+      </w:r>
+    </w:p>
+    <w:p>
+      <w:pPr>
+        <w:pStyle w:val="Heading3"/>
+      </w:pPr>
+      <w:bookmarkStart w:id="27" w:name="national"/>
+      <w:r>
+        <w:t>National</w:t>
+      </w:r>
+      <w:bookmarkEnd w:id="27"/>
+    </w:p>
+    <w:p>
+      <w:pPr>
+        <w:pStyle w:val="FirstParagraph"/>
+      </w:pPr>
+      <w:r>
+        <w:rPr>
+          <w:rStyle w:val="VerbatimChar"/>
+        </w:rPr>
+        <w:t>2014</w:t>
+      </w:r>
+      <w:r>
+        <w:br/>
+      </w:r>
+      <w:r>
+        <w:rPr>
+          <w:i/>
+        </w:rPr>
+        <w:t>Genetic Linkage Analysis for Cystic Fibrosis Related Diabetes</w:t>
+      </w:r>
+      <w:r>
+        <w:br/>
+      </w:r>
+      <w:r>
+        <w:rPr>
+          <w:b/>
+        </w:rPr>
+        <w:lastRenderedPageBreak/>
+        <w:t>Anish Shah</w:t>
+      </w:r>
+      <w:r>
+        <w:t>, Scott Blackman MD PhD</w:t>
+      </w:r>
+      <w:r>
+        <w:br/>
+        <w:t>Poster Presentation</w:t>
+      </w:r>
+      <w:r>
+        <w:br/>
+        <w:t>NIDDK Medical Student Research Symposium at Vanderbilt University</w:t>
+      </w:r>
+      <w:r>
+        <w:br/>
+        <w:t>Vanderbilt University, Nashville, Tennessee</w:t>
+      </w:r>
+    </w:p>
+    <w:p>
+      <w:pPr>
+        <w:pStyle w:val="BodyText"/>
+      </w:pPr>
+      <w:r>
+        <w:rPr>
+          <w:rStyle w:val="VerbatimChar"/>
+        </w:rPr>
+        <w:t>2017</w:t>
+      </w:r>
+      <w:r>
+        <w:br/>
+      </w:r>
+      <w:r>
+        <w:rPr>
+          <w:i/>
+        </w:rPr>
         <w:t>Long-Term Outcomes of Newborns with Necrotizing Enterocolitis: a retrospective matched cohort study</w:t>
       </w:r>
       <w:r>
@@ -1317,15 +1908,19 @@
         <w:t>Anish Shah</w:t>
       </w:r>
       <w:r>
-        <w:t>, Emily Sanders*, Mary Mrdutt MD, Lena Perger MD</w:t>
-      </w:r>
-      <w:r>
-        <w:br/>
-        <w:t>Texas A&amp;M University College of Medicine Research Symposium, 1st Place</w:t>
-      </w:r>
-      <w:r>
-        <w:br/>
-        <w:t>Temple, Texas</w:t>
+        <w:t>, Emily Sanders, Mary Mrdutt MD*, Lena Perger MD</w:t>
+      </w:r>
+      <w:r>
+        <w:br/>
+        <w:t>Oral Presentation</w:t>
+      </w:r>
+      <w:r>
+        <w:br/>
+        <w:t>Annual Meeting of the Canadian Association of Pediatric Surgery</w:t>
+      </w:r>
+      <w:r>
+        <w:br/>
+        <w:t>Vancouver, Canada</w:t>
       </w:r>
     </w:p>
     <w:p>
@@ -1336,7 +1931,7 @@
         <w:rPr>
           <w:rStyle w:val="VerbatimChar"/>
         </w:rPr>
-        <w:t>2016</w:t>
+        <w:t>2018</w:t>
       </w:r>
       <w:r>
         <w:br/>
@@ -1345,7 +1940,7 @@
         <w:rPr>
           <w:i/>
         </w:rPr>
-        <w:t>Long-Term Outcomes of Newborns with Necrotizing Enterocolitis: a retrospective matched cohort study</w:t>
+        <w:t>Circadian Autonomic Inflexibility: a Marker of Ischemic Heart Disease</w:t>
       </w:r>
       <w:r>
         <w:br/>
@@ -1354,18 +1949,59 @@
         <w:rPr>
           <w:b/>
         </w:rPr>
-        <w:t>Anish Shah</w:t>
-      </w:r>
-      <w:r>
-        <w:t>, Emily Sanders, Mary Mrdutt MD, Lena Perger MD</w:t>
-      </w:r>
-      <w:r>
-        <w:br/>
-        <w:t>Scott &amp; White Healthcare Academic Operations Research Day</w:t>
-      </w:r>
-      <w:r>
-        <w:br/>
-        <w:t>Temple, Texas</w:t>
+        <w:t>Anish Shah MD</w:t>
+      </w:r>
+      <w:r>
+        <w:t>*, Rachel Lampert MD, Jack Goldberg PhD, J. Douglas Bremner MD, Lian Li PhD, Marc Thames MD, Viola Vaccarino MD PhD, Amit Shah MD MSCR</w:t>
+      </w:r>
+      <w:r>
+        <w:br/>
+        <w:t>Poster Presentation</w:t>
+      </w:r>
+      <w:r>
+        <w:br/>
+        <w:t>American Heart Association Scientific Sessions</w:t>
+      </w:r>
+      <w:r>
+        <w:br/>
+        <w:t>Chicago, Illinois</w:t>
+      </w:r>
+    </w:p>
+    <w:p>
+      <w:pPr>
+        <w:pStyle w:val="Heading2"/>
+      </w:pPr>
+      <w:bookmarkStart w:id="28" w:name="research"/>
+      <w:r>
+        <w:t>Research</w:t>
+      </w:r>
+      <w:bookmarkEnd w:id="28"/>
+    </w:p>
+    <w:p>
+      <w:pPr>
+        <w:pStyle w:val="Heading3"/>
+      </w:pPr>
+      <w:bookmarkStart w:id="29" w:name="works-in-progress"/>
+      <w:r>
+        <w:t>Works in progress</w:t>
+      </w:r>
+      <w:bookmarkEnd w:id="29"/>
+    </w:p>
+    <w:p>
+      <w:pPr>
+        <w:pStyle w:val="FirstParagraph"/>
+      </w:pPr>
+      <w:r>
+        <w:t xml:space="preserve">Mrdutt, M, </w:t>
+      </w:r>
+      <w:r>
+        <w:rPr>
+          <w:b/>
+        </w:rPr>
+        <w:t>Shah, AS</w:t>
+      </w:r>
+      <w:r>
+        <w:t>, Sanders, Mallett, L, Perger, LP. “Long-Term Outcomes of Newborns with Necrotizing Enterocolitis: a retrospective matched cohort study”. Canadian Association of Pediatric Surgery Edition of the Journal of Pediatric Surgery, May 2017 [accepted]</w:t>
       </w:r>
     </w:p>
     <w:p>
@@ -1374,6 +2010,157 @@
       </w:pPr>
       <w:r>
         <w:rPr>
+          <w:b/>
+        </w:rPr>
+        <w:t>Shah, AS</w:t>
+      </w:r>
+      <w:r>
+        <w:t>, Lampert R, Goldberg, J, Bremner, JD, Vaccarino, V, Shah, AJ. ““Circadian Changes in Heart Rate Variability Predict Abnormal Myocardial Perfusion”. [submitted]</w:t>
+      </w:r>
+    </w:p>
+    <w:p>
+      <w:pPr>
+        <w:pStyle w:val="BodyText"/>
+      </w:pPr>
+      <w:r>
+        <w:rPr>
+          <w:b/>
+        </w:rPr>
+        <w:t>Shah, AS</w:t>
+      </w:r>
+      <w:r>
+        <w:t>, Alvaro, A, Whitsel, E, Vaccarino, V, Shah, AJ. “Heart Rate Variability and Psychosocial States: an Atherosclerosis Risk In Communities study”. Atherosclerosis Risk In Communities Publications Committee, October 2017. [proposal accepted]</w:t>
+      </w:r>
+    </w:p>
+    <w:p>
+      <w:pPr>
+        <w:pStyle w:val="BodyText"/>
+      </w:pPr>
+      <w:r>
+        <w:rPr>
+          <w:b/>
+        </w:rPr>
+        <w:t>Shah, AS</w:t>
+      </w:r>
+      <w:r>
+        <w:t>, Clements, SD. “Nocardioma: neuroendocrine hyperplasia as a response to pulmonary nocardiosis”. Annals of Internal Medicine. [submitted]</w:t>
+      </w:r>
+    </w:p>
+    <w:p>
+      <w:pPr>
+        <w:pStyle w:val="BodyText"/>
+      </w:pPr>
+      <w:r>
+        <w:rPr>
+          <w:b/>
+        </w:rPr>
+        <w:t>Shah, AS</w:t>
+      </w:r>
+      <w:r>
+        <w:t>, Evans, M, Akbashev, M. “Point-Of-Care Ultrasonography Utility in Resident Learning and Clinical Decision Making”. Institutional Review Board, Emory University, Atlanta, Georgia, March, 2018. [IRB approval granted]</w:t>
+      </w:r>
+    </w:p>
+    <w:p>
+      <w:pPr>
+        <w:pStyle w:val="BodyText"/>
+      </w:pPr>
+      <w:r>
+        <w:rPr>
+          <w:b/>
+        </w:rPr>
+        <w:t>Shah, AS</w:t>
+      </w:r>
+      <w:r>
+        <w:t>, Park, J, Mehta, PK, Shah, AJ, Quyyumi, AA, Vaccarino, V, Marvar, P. “Brain-Heart Interactions in Stress and Anxiety Related Disorders: Implications for Increased Cardiovascular Disease Risk”. Hypertension. [invited review article]</w:t>
+      </w:r>
+    </w:p>
+    <w:p>
+      <w:pPr>
+        <w:pStyle w:val="Heading3"/>
+      </w:pPr>
+      <w:bookmarkStart w:id="30" w:name="published-abstracts"/>
+      <w:r>
+        <w:lastRenderedPageBreak/>
+        <w:t>Published abstracts</w:t>
+      </w:r>
+      <w:bookmarkEnd w:id="30"/>
+    </w:p>
+    <w:p>
+      <w:pPr>
+        <w:pStyle w:val="FirstParagraph"/>
+      </w:pPr>
+      <w:r>
+        <w:rPr>
+          <w:rStyle w:val="VerbatimChar"/>
+        </w:rPr>
+        <w:t>2014</w:t>
+      </w:r>
+      <w:r>
+        <w:br/>
+      </w:r>
+      <w:r>
+        <w:rPr>
+          <w:b/>
+        </w:rPr>
+        <w:t>Shah, AS</w:t>
+      </w:r>
+      <w:r>
+        <w:t>, Blackman, S. “Genetic Linkage Analysis for Cystic Fibrosis Related Diabetes”. National Institute of Diabetes and Digestive and Kidney Diseases Medical Student Research Symposium at Vanderbilt University, Nashville, Tennessee.</w:t>
+      </w:r>
+    </w:p>
+    <w:p>
+      <w:pPr>
+        <w:pStyle w:val="BodyText"/>
+      </w:pPr>
+      <w:r>
+        <w:rPr>
+          <w:rStyle w:val="VerbatimChar"/>
+        </w:rPr>
+        <w:t>2017</w:t>
+      </w:r>
+      <w:r>
+        <w:br/>
+        <w:t xml:space="preserve">Mrdutt, M, </w:t>
+      </w:r>
+      <w:r>
+        <w:rPr>
+          <w:b/>
+        </w:rPr>
+        <w:t>Shah, AS</w:t>
+      </w:r>
+      <w:r>
+        <w:t>, Sanders, Mallett, L, Perger, LP. “Long-Term Outcomes of Newborns with Necrotizing Enterocolitis: a retrospective matched cohort study”. Annual Meeting of the Canadian Association of Pediatric Surgery Conference.</w:t>
+      </w:r>
+    </w:p>
+    <w:p>
+      <w:pPr>
+        <w:pStyle w:val="BodyText"/>
+      </w:pPr>
+      <w:r>
+        <w:rPr>
+          <w:rStyle w:val="VerbatimChar"/>
+        </w:rPr>
+        <w:t>2017</w:t>
+      </w:r>
+      <w:r>
+        <w:br/>
+      </w:r>
+      <w:r>
+        <w:rPr>
+          <w:b/>
+        </w:rPr>
+        <w:t>Shah, AS</w:t>
+      </w:r>
+      <w:r>
+        <w:t>, Clements, SD, Dudgeon, M. “Three’s company: nocardiosis, neuroendocrine hyperplasia, and breast cancer”. Southern Hospital Medicine Conference, New Orleans, Louisiana.</w:t>
+      </w:r>
+    </w:p>
+    <w:p>
+      <w:pPr>
+        <w:pStyle w:val="BodyText"/>
+      </w:pPr>
+      <w:r>
+        <w:rPr>
           <w:rStyle w:val="VerbatimChar"/>
         </w:rPr>
         <w:t>2018</w:t>
@@ -1383,764 +2170,146 @@
       </w:r>
       <w:r>
         <w:rPr>
-          <w:i/>
-        </w:rPr>
-        <w:t>Association of Ischemia with Heart Rate Variability</w:t>
-      </w:r>
-      <w:r>
-        <w:br/>
-      </w:r>
-      <w:r>
-        <w:rPr>
           <w:b/>
         </w:rPr>
-        <w:t>Anish Shah MD</w:t>
-      </w:r>
-      <w:r>
-        <w:t>, Amit Shah MD MSCR</w:t>
-      </w:r>
-      <w:r>
-        <w:br/>
-        <w:t>Poster Presentation</w:t>
-      </w:r>
-      <w:r>
-        <w:br/>
-        <w:t>Emory Internal Medicine Resident Research Day</w:t>
-      </w:r>
-      <w:r>
-        <w:br/>
-        <w:t>Atlanta, Georgia</w:t>
-      </w:r>
-    </w:p>
-    <w:p>
-      <w:pPr>
-        <w:pStyle w:val="BodyText"/>
-      </w:pPr>
-      <w:r>
-        <w:rPr>
-          <w:rStyle w:val="VerbatimChar"/>
-        </w:rPr>
-        <w:t>2018</w:t>
-      </w:r>
-      <w:r>
-        <w:br/>
-      </w:r>
-      <w:r>
-        <w:rPr>
-          <w:i/>
-        </w:rPr>
-        <w:t>The Largest IVC: the examination of torrential tricuspid regurgitation in the setting of peripartum cardiomyopathy</w:t>
-      </w:r>
-      <w:r>
-        <w:br/>
-        <w:t xml:space="preserve">Birju Rao MD*, </w:t>
-      </w:r>
-      <w:r>
-        <w:rPr>
-          <w:b/>
-        </w:rPr>
-        <w:t>Anish Shah MD</w:t>
-      </w:r>
-      <w:r>
-        <w:t>, Stephen D. Clements MD</w:t>
-      </w:r>
-      <w:r>
-        <w:br/>
-        <w:t>Poster Presentation</w:t>
-      </w:r>
-      <w:r>
-        <w:br/>
-        <w:t>Mr. William E. Booth and Dr. James Zaidan Grady Resident Research Day</w:t>
-      </w:r>
-      <w:r>
-        <w:br/>
-        <w:t>Atlanta, Georgia</w:t>
-      </w:r>
-    </w:p>
-    <w:p>
-      <w:pPr>
-        <w:pStyle w:val="BodyText"/>
-      </w:pPr>
-      <w:r>
-        <w:rPr>
-          <w:rStyle w:val="VerbatimChar"/>
-        </w:rPr>
-        <w:t>2018</w:t>
-      </w:r>
-      <w:r>
-        <w:br/>
-      </w:r>
-      <w:r>
-        <w:rPr>
-          <w:i/>
-        </w:rPr>
-        <w:t>More than Mono: Epstein Barr virus mimicking malignancy</w:t>
-      </w:r>
-      <w:r>
-        <w:br/>
-        <w:t xml:space="preserve">Gabriel Aleixo*, </w:t>
-      </w:r>
-      <w:r>
-        <w:rPr>
-          <w:b/>
-        </w:rPr>
-        <w:t>Anish Shah MD</w:t>
-      </w:r>
-      <w:r>
-        <w:t>, Fuad El Rassi MD</w:t>
-      </w:r>
-      <w:r>
-        <w:br/>
-        <w:t>Poster Presentation</w:t>
-      </w:r>
-      <w:r>
-        <w:br/>
-        <w:t>Mr. William E. Booth and Dr. James Zaidan Grady Resident Research Day</w:t>
-      </w:r>
-      <w:r>
-        <w:br/>
-        <w:t>Atlanta, Georgia</w:t>
-      </w:r>
-    </w:p>
-    <w:p>
-      <w:pPr>
-        <w:pStyle w:val="BodyText"/>
-      </w:pPr>
-      <w:r>
-        <w:rPr>
-          <w:rStyle w:val="VerbatimChar"/>
-        </w:rPr>
-        <w:t>2018</w:t>
-      </w:r>
-      <w:r>
-        <w:br/>
-      </w:r>
-      <w:r>
-        <w:rPr>
-          <w:i/>
-        </w:rPr>
-        <w:t>Association of Ischemia with Heart Rate Variability</w:t>
-      </w:r>
-      <w:r>
-        <w:br/>
-      </w:r>
-      <w:r>
-        <w:rPr>
-          <w:b/>
-        </w:rPr>
-        <w:t>Anish Shah MD</w:t>
-      </w:r>
-      <w:r>
-        <w:t>, Amit Shah MD MSCR</w:t>
-      </w:r>
-      <w:r>
-        <w:br/>
-        <w:t>Poster Presentation</w:t>
-      </w:r>
-      <w:r>
-        <w:br/>
-        <w:t>Mr. William E. Booth and Dr. James Zaidan Grady Resident Research Day</w:t>
-      </w:r>
-      <w:r>
-        <w:br/>
-        <w:t>Atlanta, Georgia</w:t>
-      </w:r>
+        <w:t>Shah, AS</w:t>
+      </w:r>
+      <w:r>
+        <w:t>, Lampert R, Goldberg, J, Bremner, JD, Vaccarino, V, Shah, AJ. “Circadian Autonomic Inflexibility: a Marker of Ischemic Heart Disease”. Circulation.</w:t>
+      </w:r>
+    </w:p>
+    <w:p>
+      <w:pPr>
+        <w:pStyle w:val="Heading2"/>
+      </w:pPr>
+      <w:bookmarkStart w:id="31" w:name="references"/>
+      <w:r>
+        <w:t>References</w:t>
+      </w:r>
+      <w:bookmarkEnd w:id="31"/>
     </w:p>
     <w:p>
       <w:pPr>
         <w:pStyle w:val="Heading3"/>
       </w:pPr>
-      <w:bookmarkStart w:id="25" w:name="regional"/>
-      <w:r>
-        <w:t>Regional</w:t>
-      </w:r>
-      <w:bookmarkEnd w:id="25"/>
-    </w:p>
-    <w:p>
-      <w:pPr>
-        <w:pStyle w:val="FirstParagraph"/>
-      </w:pPr>
-      <w:r>
-        <w:rPr>
-          <w:rStyle w:val="VerbatimChar"/>
-        </w:rPr>
-        <w:t>2011</w:t>
-      </w:r>
-      <w:r>
-        <w:br/>
-      </w:r>
-      <w:r>
-        <w:rPr>
-          <w:i/>
-        </w:rPr>
-        <w:t xml:space="preserve">Influence of the Acoustic Parameter of Pitch on Emotion and Focus Location in </w:t>
-      </w:r>
-      <w:r>
-        <w:rPr>
-          <w:i/>
-        </w:rPr>
-        <w:lastRenderedPageBreak/>
-        <w:t>Statements using Ditransitive Verb Manipulations</w:t>
-      </w:r>
-      <w:r>
-        <w:br/>
-      </w:r>
-      <w:r>
-        <w:rPr>
-          <w:b/>
-        </w:rPr>
-        <w:t>Anish Shah</w:t>
-      </w:r>
-      <w:r>
-        <w:t>, Yu Li PhD</w:t>
-      </w:r>
-      <w:r>
-        <w:br/>
-        <w:t>Poster Presentation</w:t>
-      </w:r>
-      <w:r>
-        <w:br/>
-        <w:t>Great Lakes Expo for Experimental and Formal Undergraduate Linguistics, Michigan State University, East Lansing, Michigan</w:t>
-      </w:r>
-    </w:p>
-    <w:p>
-      <w:pPr>
-        <w:pStyle w:val="BodyText"/>
-      </w:pPr>
-      <w:r>
-        <w:rPr>
-          <w:rStyle w:val="VerbatimChar"/>
-        </w:rPr>
-        <w:t>2015</w:t>
-      </w:r>
-      <w:r>
-        <w:br/>
-      </w:r>
-      <w:r>
-        <w:rPr>
-          <w:i/>
-        </w:rPr>
-        <w:t>Illuminating the Case of a Rare GI Bleed</w:t>
-      </w:r>
-      <w:r>
-        <w:br/>
-      </w:r>
-      <w:r>
-        <w:rPr>
-          <w:b/>
-        </w:rPr>
-        <w:t>Anish Shah</w:t>
-      </w:r>
-      <w:r>
-        <w:t>, Austin Metting MD</w:t>
-      </w:r>
-      <w:r>
-        <w:br/>
-        <w:t>Poster Presentation</w:t>
-      </w:r>
-      <w:r>
-        <w:br/>
-        <w:t>American College of Physicians Texas Chapter Conference</w:t>
-      </w:r>
-    </w:p>
-    <w:p>
-      <w:pPr>
-        <w:pStyle w:val="BodyText"/>
-      </w:pPr>
-      <w:r>
-        <w:rPr>
-          <w:rStyle w:val="VerbatimChar"/>
-        </w:rPr>
-        <w:t>2017</w:t>
-      </w:r>
-      <w:r>
-        <w:br/>
-      </w:r>
-      <w:r>
-        <w:rPr>
-          <w:i/>
-        </w:rPr>
-        <w:t>Three’s company: nocardiosis, neuroendocrine hyperplasia, and breast cancer</w:t>
-      </w:r>
-      <w:r>
-        <w:br/>
-      </w:r>
-      <w:r>
-        <w:rPr>
-          <w:b/>
-        </w:rPr>
-        <w:t>Anish Shah MD</w:t>
-      </w:r>
-      <w:r>
-        <w:t>, Stephen D. Clements MD, Matthew Dudgeon MD PhD</w:t>
-      </w:r>
-      <w:r>
-        <w:br/>
-        <w:t>Poster Presentation</w:t>
-      </w:r>
-      <w:r>
-        <w:br/>
-        <w:t>American College of Physicians Georgia Chapter Conference</w:t>
-      </w:r>
-      <w:r>
-        <w:br/>
-        <w:t>Savannah, Georgia</w:t>
-      </w:r>
-    </w:p>
-    <w:p>
-      <w:pPr>
-        <w:pStyle w:val="BodyText"/>
-      </w:pPr>
-      <w:r>
-        <w:rPr>
-          <w:rStyle w:val="VerbatimChar"/>
-        </w:rPr>
-        <w:t>2017</w:t>
-      </w:r>
-      <w:r>
-        <w:br/>
-      </w:r>
-      <w:r>
-        <w:rPr>
-          <w:i/>
-        </w:rPr>
-        <w:t>Three’s company: nocardiosis, neuroendocrine hyperplasia, and breast cancer</w:t>
-      </w:r>
-      <w:r>
-        <w:br/>
-      </w:r>
-      <w:r>
-        <w:rPr>
-          <w:b/>
-        </w:rPr>
-        <w:t>Anish Shah MD</w:t>
-      </w:r>
-      <w:r>
-        <w:t>, Stephen D. Clements MD, Matthew Dudgeon MD PhD</w:t>
-      </w:r>
-      <w:r>
-        <w:br/>
-        <w:t>Poster Presentation</w:t>
-      </w:r>
-      <w:r>
-        <w:br/>
-        <w:t>Southern Hospital Medicine Conference</w:t>
-      </w:r>
-      <w:r>
-        <w:br/>
-        <w:t>New Orleans, Louisiana</w:t>
-      </w:r>
+      <w:bookmarkStart w:id="32" w:name="clinical"/>
+      <w:r>
+        <w:t>Clinical</w:t>
+      </w:r>
+      <w:bookmarkEnd w:id="32"/>
+    </w:p>
+    <w:p>
+      <w:pPr>
+        <w:pStyle w:val="NoSpacing"/>
+        <w:ind w:left="1440" w:firstLine="720"/>
+      </w:pPr>
+      <w:r>
+        <w:t xml:space="preserve">Anna Kho, MD  </w:t>
+      </w:r>
+    </w:p>
+    <w:p>
+      <w:pPr>
+        <w:pStyle w:val="NoSpacing"/>
+      </w:pPr>
+      <w:r>
+        <w:t xml:space="preserve">Associate Professor  </w:t>
+      </w:r>
+    </w:p>
+    <w:p>
+      <w:pPr>
+        <w:pStyle w:val="NoSpacing"/>
+      </w:pPr>
+      <w:r>
+        <w:t xml:space="preserve">Emory University School of Medicine  </w:t>
+      </w:r>
+    </w:p>
+    <w:p>
+      <w:pPr>
+        <w:pStyle w:val="NoSpacing"/>
+      </w:pPr>
+      <w:r>
+        <w:t xml:space="preserve">apham@emory.edu  </w:t>
+      </w:r>
+      <w:bookmarkStart w:id="33" w:name="_GoBack"/>
+      <w:bookmarkEnd w:id="33"/>
     </w:p>
     <w:p>
       <w:pPr>
         <w:pStyle w:val="Heading3"/>
       </w:pPr>
-      <w:bookmarkStart w:id="26" w:name="national"/>
-      <w:r>
-        <w:t>National</w:t>
-      </w:r>
-      <w:bookmarkEnd w:id="26"/>
-    </w:p>
-    <w:p>
-      <w:pPr>
-        <w:pStyle w:val="FirstParagraph"/>
-      </w:pPr>
-      <w:r>
-        <w:rPr>
-          <w:rStyle w:val="VerbatimChar"/>
-        </w:rPr>
-        <w:t>2014</w:t>
-      </w:r>
-      <w:r>
-        <w:br/>
-      </w:r>
-      <w:r>
-        <w:rPr>
-          <w:i/>
-        </w:rPr>
-        <w:t>Genetic Linkage Analysis for Cystic Fibrosis Related Diabetes</w:t>
-      </w:r>
-      <w:r>
-        <w:br/>
-      </w:r>
-      <w:r>
-        <w:rPr>
-          <w:b/>
-        </w:rPr>
-        <w:t>Anish Shah</w:t>
-      </w:r>
-      <w:r>
-        <w:t>, Scott Blackman MD PhD</w:t>
-      </w:r>
-      <w:r>
-        <w:br/>
-        <w:t>Poster Presentation</w:t>
-      </w:r>
-      <w:r>
-        <w:br/>
-        <w:t>NIDDK Medical Student Research Symposium at Vanderbilt University</w:t>
-      </w:r>
-      <w:r>
-        <w:br/>
-        <w:t>Vanderbilt University, Nashville, Tennessee</w:t>
-      </w:r>
-    </w:p>
-    <w:p>
-      <w:pPr>
-        <w:pStyle w:val="BodyText"/>
-      </w:pPr>
-      <w:r>
-        <w:rPr>
-          <w:rStyle w:val="VerbatimChar"/>
-        </w:rPr>
-        <w:t>2017</w:t>
-      </w:r>
-      <w:r>
-        <w:br/>
-      </w:r>
-      <w:r>
-        <w:rPr>
-          <w:i/>
-        </w:rPr>
-        <w:t>Long-Term Outcomes of Newborns with Necrotizing Enterocolitis: a retrospective matched cohort study</w:t>
-      </w:r>
-      <w:r>
-        <w:br/>
-      </w:r>
-      <w:r>
-        <w:rPr>
-          <w:b/>
-        </w:rPr>
-        <w:t>Anish Shah</w:t>
-      </w:r>
-      <w:r>
-        <w:t>, Emily Sanders, Mary Mrdutt MD*, Lena Perger MD</w:t>
-      </w:r>
-      <w:r>
-        <w:br/>
-        <w:t>Oral Presentation</w:t>
-      </w:r>
-      <w:r>
-        <w:br/>
-        <w:t>Annual Meeting of the Canadian Association of Pediatric Surgery</w:t>
-      </w:r>
-      <w:r>
-        <w:br/>
-        <w:t>Vancouver, Canada</w:t>
-      </w:r>
-    </w:p>
-    <w:p>
-      <w:pPr>
-        <w:pStyle w:val="BodyText"/>
-      </w:pPr>
-      <w:r>
-        <w:rPr>
-          <w:rStyle w:val="VerbatimChar"/>
-        </w:rPr>
-        <w:t>2018</w:t>
-      </w:r>
-      <w:r>
-        <w:br/>
-      </w:r>
-      <w:r>
-        <w:rPr>
-          <w:i/>
-        </w:rPr>
-        <w:t>Circadian Autonomic Inflexibility: a Marker of Ischemic Heart Disease</w:t>
-      </w:r>
-      <w:r>
-        <w:br/>
-      </w:r>
-      <w:r>
-        <w:rPr>
-          <w:b/>
-        </w:rPr>
-        <w:t>Anish Shah MD</w:t>
-      </w:r>
-      <w:r>
-        <w:t>*, Rachel Lampert MD, Jack Goldberg PhD, J. Douglas Bremner MD, Lian Li PhD, Marc Thames MD, Viola Vaccarino MD PhD, Amit Shah MD MSCR</w:t>
-      </w:r>
-      <w:r>
-        <w:br/>
-        <w:t>Poster Presentation</w:t>
-      </w:r>
-      <w:r>
-        <w:br/>
-      </w:r>
-      <w:r>
-        <w:lastRenderedPageBreak/>
-        <w:t>American Heart Association Scientific Sessions</w:t>
-      </w:r>
-      <w:r>
-        <w:br/>
-        <w:t>Chicago, Illinois</w:t>
-      </w:r>
-    </w:p>
-    <w:p>
-      <w:pPr>
-        <w:pStyle w:val="Heading2"/>
-      </w:pPr>
-      <w:bookmarkStart w:id="27" w:name="research"/>
-      <w:r>
-        <w:t>Research</w:t>
-      </w:r>
-      <w:bookmarkEnd w:id="27"/>
-    </w:p>
-    <w:p>
-      <w:pPr>
-        <w:pStyle w:val="Heading3"/>
-      </w:pPr>
-      <w:bookmarkStart w:id="28" w:name="works-in-progress"/>
-      <w:r>
-        <w:t>Works in progress</w:t>
-      </w:r>
-      <w:bookmarkEnd w:id="28"/>
-    </w:p>
-    <w:p>
-      <w:pPr>
-        <w:pStyle w:val="FirstParagraph"/>
-      </w:pPr>
-      <w:r>
-        <w:t xml:space="preserve">Mrdutt, M, </w:t>
-      </w:r>
-      <w:r>
-        <w:rPr>
-          <w:b/>
-        </w:rPr>
-        <w:t>Shah, AS</w:t>
-      </w:r>
-      <w:r>
-        <w:t>, Sanders, Mallett, L, Perger, LP. “Long-Term Outcomes of Newborns with Necrotizing Enterocolitis: a retrospective matched cohort study”. Canadian Association of Pediatric Surgery Edition of the Journal of Pediatric Surgery, May 2017 [accepted]</w:t>
-      </w:r>
-    </w:p>
-    <w:p>
-      <w:pPr>
-        <w:pStyle w:val="BodyText"/>
-      </w:pPr>
-      <w:r>
-        <w:rPr>
-          <w:b/>
-        </w:rPr>
-        <w:t>Shah, AS</w:t>
-      </w:r>
-      <w:r>
-        <w:t>, Lampert R, Goldberg, J, Bremner, JD, Vaccarino, V, Shah, AJ. “Circadian Autonomic Inflexibility: a Marker of Ischemic Heart Disease”. [</w:t>
-      </w:r>
-      <w:r>
-        <w:t>submitted</w:t>
-      </w:r>
-      <w:r>
-        <w:t>]</w:t>
-      </w:r>
-    </w:p>
-    <w:p>
-      <w:pPr>
-        <w:pStyle w:val="BodyText"/>
-      </w:pPr>
-      <w:r>
-        <w:rPr>
-          <w:b/>
-        </w:rPr>
-        <w:t>Shah, AS</w:t>
-      </w:r>
-      <w:r>
-        <w:t>, Alvaro, A, Whitsel, E, Vaccarino, V, Shah, AJ. “Heart Rate Variability and Psychosocial States: an Atherosclerosis Risk In Communities study”. Atherosclerosis Risk In Communities Publications Committee, October 2017. [proposal accepted]</w:t>
-      </w:r>
-    </w:p>
-    <w:p>
-      <w:pPr>
-        <w:pStyle w:val="BodyText"/>
-      </w:pPr>
-      <w:r>
-        <w:rPr>
-          <w:b/>
-        </w:rPr>
-        <w:t>Shah, AS</w:t>
-      </w:r>
-      <w:r>
-        <w:t>, Clements, SD. “Nocardioma: neuroendocrine hyperplasia as a response to pulmonary nocardiosis”. Annals of Internal Medicine. [submitted]</w:t>
-      </w:r>
-    </w:p>
-    <w:p>
-      <w:pPr>
-        <w:pStyle w:val="BodyText"/>
-      </w:pPr>
-      <w:r>
-        <w:rPr>
-          <w:b/>
-        </w:rPr>
-        <w:t>Shah, AS</w:t>
-      </w:r>
-      <w:r>
-        <w:t>, Evans, M, Akbashev, M. “Point-Of-Care Ultrasonography Utility in Resident Learning and Clinical Decision Making”. Institutional Review Board, Emory University, Atlanta, Georgia, March, 2018. [IRB approval granted]</w:t>
-      </w:r>
-    </w:p>
-    <w:p>
-      <w:pPr>
-        <w:pStyle w:val="BodyText"/>
-      </w:pPr>
-      <w:r>
-        <w:t xml:space="preserve">Shah, AJ, </w:t>
-      </w:r>
-      <w:r>
-        <w:rPr>
-          <w:b/>
-        </w:rPr>
-        <w:t>Shah, AS</w:t>
-      </w:r>
-      <w:r>
-        <w:t>, Park, J, Mehta, PK, Quyyumi, AA, Vaccarino, V, Marvar, P. “Brain-Heart Interactions in Stress and Anxiety Related Disorders: Implications for Increased Cardiovascular Disease Risk”. Hypertension. [invited review article]</w:t>
-      </w:r>
-    </w:p>
-    <w:p>
-      <w:pPr>
-        <w:pStyle w:val="Heading3"/>
-      </w:pPr>
-      <w:bookmarkStart w:id="29" w:name="published-abstracts"/>
-      <w:r>
-        <w:t>Published abstracts</w:t>
-      </w:r>
-      <w:bookmarkEnd w:id="29"/>
-    </w:p>
-    <w:p>
-      <w:pPr>
-        <w:pStyle w:val="FirstParagraph"/>
-      </w:pPr>
-      <w:r>
-        <w:rPr>
-          <w:rStyle w:val="VerbatimChar"/>
-        </w:rPr>
-        <w:t>2014</w:t>
-      </w:r>
-      <w:r>
-        <w:br/>
-      </w:r>
-      <w:r>
-        <w:rPr>
-          <w:b/>
-        </w:rPr>
-        <w:t>Shah, AS</w:t>
-      </w:r>
-      <w:r>
-        <w:t>, Blackman, S. “Genetic Linkage Analysis for Cystic Fibrosis Related Diabetes”. National Institute of Diabetes and Digestive and Kidney Diseases Medical Student Research Symposium at Vanderbilt University, Nashville, Tennessee.</w:t>
-      </w:r>
-    </w:p>
-    <w:p>
-      <w:pPr>
-        <w:pStyle w:val="BodyText"/>
-      </w:pPr>
-      <w:r>
-        <w:rPr>
-          <w:rStyle w:val="VerbatimChar"/>
-        </w:rPr>
-        <w:t>2017</w:t>
-      </w:r>
-      <w:r>
-        <w:br/>
-        <w:t xml:space="preserve">Mrdutt, M, </w:t>
-      </w:r>
-      <w:r>
-        <w:rPr>
-          <w:b/>
-        </w:rPr>
-        <w:t>Shah, AS</w:t>
-      </w:r>
-      <w:r>
-        <w:t>, Sanders, Mallett, L, Perger, LP. “Long-Term Outcomes of Newborns with Necrotizing Enterocolitis: a retrospective matched cohort study”. Annual Meeting of the Canadian Association of Pediatric Surgery Conference.</w:t>
-      </w:r>
-    </w:p>
-    <w:p>
-      <w:pPr>
-        <w:pStyle w:val="BodyText"/>
-      </w:pPr>
-      <w:r>
-        <w:rPr>
-          <w:rStyle w:val="VerbatimChar"/>
-        </w:rPr>
-        <w:t>2017</w:t>
-      </w:r>
-      <w:r>
-        <w:br/>
-      </w:r>
-      <w:r>
-        <w:rPr>
-          <w:b/>
-        </w:rPr>
-        <w:t>Shah, AS</w:t>
-      </w:r>
-      <w:r>
-        <w:t>, Clements, SD, Dudgeon, M. “Three’s company: nocardiosis, neuroendocrine hyperplasia, and breast cancer”. Southern Hospital Medicine Conference, New Orleans, Louisiana.</w:t>
-      </w:r>
-    </w:p>
-    <w:p>
-      <w:pPr>
-        <w:pStyle w:val="BodyText"/>
-      </w:pPr>
-      <w:r>
-        <w:rPr>
-          <w:rStyle w:val="VerbatimChar"/>
-        </w:rPr>
-        <w:t>2018</w:t>
-      </w:r>
-      <w:r>
-        <w:br/>
-      </w:r>
-      <w:r>
-        <w:rPr>
-          <w:b/>
-        </w:rPr>
-        <w:t>Shah, AS</w:t>
-      </w:r>
-      <w:r>
-        <w:t>, Lampert R, Goldberg, J, Bremner, JD, Vaccarino, V, Shah, AJ. “Circadian Autonomic Inflexibility: a Marker of Ischemic Heart Disease”. Circulation.</w:t>
-      </w:r>
-    </w:p>
-    <w:p>
-      <w:pPr>
-        <w:pStyle w:val="Heading2"/>
-      </w:pPr>
-      <w:bookmarkStart w:id="30" w:name="references"/>
-      <w:r>
-        <w:lastRenderedPageBreak/>
-        <w:t>References</w:t>
-      </w:r>
-      <w:bookmarkEnd w:id="30"/>
+      <w:bookmarkStart w:id="34" w:name="ultrasonography"/>
+      <w:r>
+        <w:t>Ultrasonography</w:t>
+      </w:r>
+      <w:bookmarkEnd w:id="34"/>
     </w:p>
     <w:p>
       <w:pPr>
         <w:pStyle w:val="NoSpacing"/>
       </w:pPr>
-    </w:p>
-    <w:p>
-      <w:pPr>
-        <w:pStyle w:val="Heading3"/>
-        <w:ind w:hanging="360"/>
-      </w:pPr>
-      <w:r>
-        <w:t>Ultrasound</w:t>
-      </w:r>
-      <w:bookmarkStart w:id="31" w:name="_GoBack"/>
-      <w:bookmarkEnd w:id="31"/>
+      <w:r>
+        <w:t xml:space="preserve">Mikhail </w:t>
+      </w:r>
+      <w:proofErr w:type="spellStart"/>
+      <w:r>
+        <w:t>Akbashev</w:t>
+      </w:r>
+      <w:proofErr w:type="spellEnd"/>
+      <w:r>
+        <w:t xml:space="preserve">, MD  </w:t>
+      </w:r>
     </w:p>
     <w:p>
       <w:pPr>
         <w:pStyle w:val="NoSpacing"/>
       </w:pPr>
+      <w:r>
+        <w:t xml:space="preserve">Course Director and Clinical Lead - Point of Care Ultrasound  </w:t>
+      </w:r>
     </w:p>
     <w:p>
       <w:pPr>
         <w:pStyle w:val="NoSpacing"/>
       </w:pPr>
       <w:r>
-        <w:t xml:space="preserve">Mikhail </w:t>
+        <w:t xml:space="preserve">Assistant Professor  </w:t>
+      </w:r>
+    </w:p>
+    <w:p>
+      <w:pPr>
+        <w:pStyle w:val="NoSpacing"/>
+      </w:pPr>
+      <w:r>
+        <w:t xml:space="preserve">Emory University School of Medicine  </w:t>
+      </w:r>
+    </w:p>
+    <w:p>
+      <w:pPr>
+        <w:pStyle w:val="NoSpacing"/>
+      </w:pPr>
+      <w:r>
+        <w:t xml:space="preserve">makbash@emory.edu  </w:t>
+      </w:r>
+    </w:p>
+    <w:p>
+      <w:pPr>
+        <w:pStyle w:val="NoSpacing"/>
+      </w:pPr>
+    </w:p>
+    <w:p>
+      <w:pPr>
+        <w:pStyle w:val="NoSpacing"/>
+      </w:pPr>
+      <w:r>
+        <w:t xml:space="preserve">Lorenzo </w:t>
       </w:r>
       <w:proofErr w:type="spellStart"/>
       <w:r>
-        <w:t>Akbashev</w:t>
+        <w:t>Difrancesco</w:t>
       </w:r>
       <w:proofErr w:type="spellEnd"/>
       <w:r>
-        <w:t>, MD</w:t>
+        <w:t xml:space="preserve">, MD  </w:t>
       </w:r>
     </w:p>
     <w:p>
@@ -2148,7 +2317,7 @@
         <w:pStyle w:val="NoSpacing"/>
       </w:pPr>
       <w:r>
-        <w:t>Course Director and Clinical Lead - Point of Care Ultrasound</w:t>
+        <w:t xml:space="preserve">Associate Vice Chair of Education  </w:t>
       </w:r>
     </w:p>
     <w:p>
@@ -2156,7 +2325,7 @@
         <w:pStyle w:val="NoSpacing"/>
       </w:pPr>
       <w:r>
-        <w:t>Assistant Professor</w:t>
+        <w:t xml:space="preserve">Professor of Medicine  </w:t>
       </w:r>
     </w:p>
     <w:p>
@@ -2164,203 +2333,16 @@
         <w:pStyle w:val="NoSpacing"/>
       </w:pPr>
       <w:r>
-        <w:t>Emory University School of Medicine</w:t>
+        <w:t xml:space="preserve">Emory University School of Medicine  </w:t>
       </w:r>
     </w:p>
     <w:p>
       <w:pPr>
         <w:pStyle w:val="NoSpacing"/>
       </w:pPr>
-      <w:hyperlink r:id="rId7" w:history="1">
-        <w:r>
-          <w:rPr>
-            <w:rStyle w:val="Hyperlink"/>
-            <w:spacing w:val="0"/>
-            <w:sz w:val="20"/>
-            <w:szCs w:val="20"/>
-          </w:rPr>
-          <w:t>makbash@emory.</w:t>
-        </w:r>
-        <w:r>
-          <w:rPr>
-            <w:rStyle w:val="Hyperlink"/>
-            <w:spacing w:val="0"/>
-            <w:sz w:val="20"/>
-            <w:szCs w:val="20"/>
-          </w:rPr>
-          <w:t>e</w:t>
-        </w:r>
-        <w:r>
-          <w:rPr>
-            <w:rStyle w:val="Hyperlink"/>
-            <w:spacing w:val="0"/>
-            <w:sz w:val="20"/>
-            <w:szCs w:val="20"/>
-          </w:rPr>
-          <w:t>du</w:t>
-        </w:r>
-      </w:hyperlink>
-    </w:p>
-    <w:p>
-      <w:pPr>
-        <w:pStyle w:val="NoSpacing"/>
-      </w:pPr>
-    </w:p>
-    <w:p>
-      <w:pPr>
-        <w:pStyle w:val="NoSpacing"/>
-      </w:pPr>
-      <w:r>
-        <w:t xml:space="preserve">Lorenzo </w:t>
-      </w:r>
-      <w:proofErr w:type="spellStart"/>
-      <w:r>
-        <w:t>Difrancesco</w:t>
-      </w:r>
-      <w:proofErr w:type="spellEnd"/>
-      <w:r>
-        <w:t>, MD</w:t>
-      </w:r>
-    </w:p>
-    <w:p>
-      <w:pPr>
-        <w:pStyle w:val="NoSpacing"/>
-      </w:pPr>
-      <w:r>
-        <w:t>Associate Vice Chair of Education</w:t>
-      </w:r>
-    </w:p>
-    <w:p>
-      <w:pPr>
-        <w:pStyle w:val="NoSpacing"/>
-      </w:pPr>
-      <w:r>
-        <w:t>Professor of Medicine</w:t>
-      </w:r>
-    </w:p>
-    <w:p>
-      <w:pPr>
-        <w:pStyle w:val="NoSpacing"/>
-      </w:pPr>
-      <w:r>
-        <w:t>Emory University School of Medicine</w:t>
-      </w:r>
-    </w:p>
-    <w:p>
-      <w:pPr>
-        <w:pStyle w:val="NoSpacing"/>
-      </w:pPr>
-      <w:r>
-        <w:fldChar w:fldCharType="begin"/>
-      </w:r>
-      <w:r>
-        <w:instrText xml:space="preserve"> HYPERLINK "mailto:ldifran@emory.edu" </w:instrText>
-      </w:r>
-      <w:r>
-        <w:fldChar w:fldCharType="separate"/>
-      </w:r>
-      <w:r>
-        <w:rPr>
-          <w:rStyle w:val="Hyperlink"/>
-          <w:spacing w:val="0"/>
-          <w:sz w:val="20"/>
-          <w:szCs w:val="20"/>
-        </w:rPr>
-        <w:t>ldifran@emory.edu</w:t>
-      </w:r>
-      <w:r>
-        <w:fldChar w:fldCharType="end"/>
-      </w:r>
-    </w:p>
-    <w:p>
-      <w:pPr>
-        <w:pStyle w:val="NoSpacing"/>
-      </w:pPr>
-    </w:p>
-    <w:p>
-      <w:pPr>
-        <w:pStyle w:val="Heading3"/>
-        <w:ind w:hanging="360"/>
-      </w:pPr>
-      <w:bookmarkStart w:id="32" w:name="clinical"/>
-      <w:r>
-        <w:t>Clinical</w:t>
-      </w:r>
-      <w:bookmarkEnd w:id="32"/>
-    </w:p>
-    <w:p>
-      <w:pPr>
-        <w:pStyle w:val="NoSpacing"/>
-        <w:ind w:left="0"/>
-      </w:pPr>
-    </w:p>
-    <w:p>
-      <w:pPr>
-        <w:pStyle w:val="NoSpacing"/>
-      </w:pPr>
-      <w:r>
-        <w:t>Anna Kho, MD</w:t>
-      </w:r>
-    </w:p>
-    <w:p>
-      <w:pPr>
-        <w:pStyle w:val="NoSpacing"/>
-      </w:pPr>
-      <w:r>
-        <w:t>Associate Professor</w:t>
-      </w:r>
-    </w:p>
-    <w:p>
-      <w:pPr>
-        <w:pStyle w:val="NoSpacing"/>
-      </w:pPr>
-      <w:r>
-        <w:t>Emory University School of Medicine</w:t>
-      </w:r>
-    </w:p>
-    <w:p>
-      <w:pPr>
-        <w:pStyle w:val="NoSpacing"/>
-      </w:pPr>
-      <w:hyperlink r:id="rId8" w:history="1">
-        <w:r>
-          <w:rPr>
-            <w:rStyle w:val="Hyperlink"/>
-            <w:spacing w:val="0"/>
-            <w:sz w:val="20"/>
-            <w:szCs w:val="20"/>
-          </w:rPr>
-          <w:t>apham@em</w:t>
-        </w:r>
-        <w:r>
-          <w:rPr>
-            <w:rStyle w:val="Hyperlink"/>
-            <w:spacing w:val="0"/>
-            <w:sz w:val="20"/>
-            <w:szCs w:val="20"/>
-          </w:rPr>
-          <w:t>o</w:t>
-        </w:r>
-        <w:r>
-          <w:rPr>
-            <w:rStyle w:val="Hyperlink"/>
-            <w:spacing w:val="0"/>
-            <w:sz w:val="20"/>
-            <w:szCs w:val="20"/>
-          </w:rPr>
-          <w:t>ry.edu</w:t>
-        </w:r>
-      </w:hyperlink>
-    </w:p>
-    <w:p>
-      <w:pPr>
-        <w:pStyle w:val="NoSpacing"/>
-      </w:pPr>
-    </w:p>
-    <w:p>
-      <w:pPr>
-        <w:pStyle w:val="NoSpacing"/>
-      </w:pPr>
+      <w:r>
+        <w:t xml:space="preserve">ldifran@emory.edu  </w:t>
+      </w:r>
     </w:p>
     <w:sectPr>
       <w:pgSz w:w="12240" w:h="15840"/>
@@ -4665,29 +4647,6 @@
       <w:color w:val="5A5A5A" w:themeColor="text1" w:themeTint="A5"/>
     </w:rPr>
   </w:style>
-  <w:style w:type="character" w:styleId="UnresolvedMention">
-    <w:name w:val="Unresolved Mention"/>
-    <w:basedOn w:val="DefaultParagraphFont"/>
-    <w:uiPriority w:val="99"/>
-    <w:semiHidden/>
-    <w:unhideWhenUsed/>
-    <w:rsid w:val="00A432C6"/>
-    <w:rPr>
-      <w:color w:val="605E5C"/>
-      <w:shd w:val="clear" w:color="auto" w:fill="E1DFDD"/>
-    </w:rPr>
-  </w:style>
-  <w:style w:type="character" w:styleId="FollowedHyperlink">
-    <w:name w:val="FollowedHyperlink"/>
-    <w:basedOn w:val="DefaultParagraphFont"/>
-    <w:semiHidden/>
-    <w:unhideWhenUsed/>
-    <w:rsid w:val="00A432C6"/>
-    <w:rPr>
-      <w:color w:val="800080" w:themeColor="followedHyperlink"/>
-      <w:u w:val="single"/>
-    </w:rPr>
-  </w:style>
 </w:styles>
 </file>
 

</xml_diff>

<commit_message>
updated ultrasound fellowship references
</commit_message>
<xml_diff>
--- a/applications/01-07-19_ultrasound_cornell_fellowship.docx
+++ b/applications/01-07-19_ultrasound_cornell_fellowship.docx
@@ -90,7 +90,10 @@
       </w:r>
       <w:r>
         <w:br/>
-        <w:t>1648 Pierce Drive NE</w:t>
+        <w:t>164</w:t>
+      </w:r>
+      <w:r>
+        <w:t>8 Pierce Drive NE</w:t>
       </w:r>
       <w:r>
         <w:br/>
@@ -159,7 +162,7 @@
         <w:t>Phone</w:t>
       </w:r>
       <w:r>
-        <w:t xml:space="preserve"> 469-835-760</w:t>
+        <w:t xml:space="preserve"> 469-835-7606</w:t>
       </w:r>
     </w:p>
     <w:p>
@@ -226,7 +229,10 @@
       </w:r>
       <w:r>
         <w:br/>
-        <w:t>Emory University College of Arts and Sciences, Atlanta, Georgia</w:t>
+        <w:t xml:space="preserve">Emory University College </w:t>
+      </w:r>
+      <w:r>
+        <w:t>of Arts and Sciences, Atlanta, Georgia</w:t>
       </w:r>
       <w:r>
         <w:br/>
@@ -285,7 +291,10 @@
       </w:r>
       <w:r>
         <w:br/>
-        <w:t>Emory University School of Medicine, Atlanta, Georgia</w:t>
+        <w:t xml:space="preserve">Emory University </w:t>
+      </w:r>
+      <w:r>
+        <w:t>School of Medicine, Atlanta, Georgia</w:t>
       </w:r>
       <w:r>
         <w:br/>
@@ -359,7 +368,10 @@
       </w:r>
       <w:r>
         <w:br/>
-        <w:t>Emory University College of Arts and Sciences</w:t>
+        <w:t>Emory University College of</w:t>
+      </w:r>
+      <w:r>
+        <w:t xml:space="preserve"> Arts and Sciences</w:t>
       </w:r>
       <w:r>
         <w:br/>
@@ -425,6 +437,8 @@
       </w:r>
       <w:r>
         <w:br/>
+      </w:r>
+      <w:r>
         <w:t>Texas A&amp;M University College of Medicine</w:t>
       </w:r>
       <w:r>
@@ -505,7 +519,10 @@
       </w:r>
       <w:r>
         <w:br/>
-        <w:t>J. Willis Hurst Internal Medicine Residency Program</w:t>
+        <w:t>J</w:t>
+      </w:r>
+      <w:r>
+        <w:t>. Willis Hurst Internal Medicine Residency Program</w:t>
       </w:r>
       <w:r>
         <w:br/>
@@ -604,11 +621,49 @@
       </w:r>
       <w:r>
         <w:br/>
+        <w:t>Emory University Scho</w:t>
+      </w:r>
+      <w:r>
+        <w:t>ol of Medicine</w:t>
+      </w:r>
+      <w:r>
+        <w:br/>
+        <w:t>J. Willis Hurst Internal Medicine Residency Program</w:t>
+      </w:r>
+      <w:r>
+        <w:br/>
+      </w:r>
+      <w:r>
+        <w:rPr>
+          <w:i/>
+        </w:rPr>
+        <w:t>Intervention of Ischemic Stroke: Thrombectomy in 6 to 16 Hours with Selection by Perfusion Imaging</w:t>
+      </w:r>
+      <w:r>
+        <w:br/>
+        <w:t>Journal Club Conference</w:t>
+      </w:r>
+    </w:p>
+    <w:p>
+      <w:pPr>
+        <w:pStyle w:val="BodyText"/>
+      </w:pPr>
+      <w:r>
+        <w:rPr>
+          <w:rStyle w:val="VerbatimChar"/>
+        </w:rPr>
+        <w:t>2018</w:t>
+      </w:r>
+      <w:r>
+        <w:br/>
         <w:t>Emory University School of Medicine</w:t>
       </w:r>
       <w:r>
         <w:br/>
-        <w:t>J. Willis Hurst Internal Medicine Residency Program</w:t>
+        <w:t xml:space="preserve">J. Willis Hurst Internal </w:t>
+      </w:r>
+      <w:r>
+        <w:t>Medicine Residency Program</w:t>
       </w:r>
       <w:r>
         <w:br/>
@@ -617,11 +672,53 @@
         <w:rPr>
           <w:i/>
         </w:rPr>
-        <w:t>Intervention of Ischemic Stroke: Thrombectomy in 6 to 16 Hours with Selection by Perfusion Imaging</w:t>
-      </w:r>
-      <w:r>
-        <w:br/>
-        <w:t>Journal Club Conference</w:t>
+        <w:t>Ironing Out Transfusions in Sickle Cell</w:t>
+      </w:r>
+      <w:r>
+        <w:br/>
+        <w:t>Bite-Sized Teaching Mode Conference</w:t>
+      </w:r>
+    </w:p>
+    <w:p>
+      <w:pPr>
+        <w:pStyle w:val="Heading3"/>
+      </w:pPr>
+      <w:bookmarkStart w:id="14" w:name="faculty"/>
+      <w:r>
+        <w:t>Faculty</w:t>
+      </w:r>
+      <w:bookmarkEnd w:id="14"/>
+    </w:p>
+    <w:p>
+      <w:pPr>
+        <w:pStyle w:val="FirstParagraph"/>
+      </w:pPr>
+      <w:r>
+        <w:rPr>
+          <w:rStyle w:val="VerbatimChar"/>
+        </w:rPr>
+        <w:t>2017</w:t>
+      </w:r>
+      <w:r>
+        <w:br/>
+        <w:t>Emory University School of Medicine</w:t>
+      </w:r>
+      <w:r>
+        <w:br/>
+        <w:t>Department of Medicine</w:t>
+      </w:r>
+      <w:r>
+        <w:br/>
+      </w:r>
+      <w:r>
+        <w:rPr>
+          <w:i/>
+        </w:rPr>
+        <w:t>Parasternal Long Axis View</w:t>
+      </w:r>
+      <w:r>
+        <w:br/>
+        <w:t>Lecture for Faculty Development Conference</w:t>
       </w:r>
     </w:p>
     <w:p>
@@ -636,11 +733,10 @@
       </w:r>
       <w:r>
         <w:br/>
-        <w:t>Emory University School of Medicine</w:t>
-      </w:r>
-      <w:r>
-        <w:br/>
-        <w:t>J. Willis Hurst Internal Medicine Residency Program</w:t>
+        <w:t>Southe</w:t>
+      </w:r>
+      <w:r>
+        <w:t>rn Hospital Medicine Conference</w:t>
       </w:r>
       <w:r>
         <w:br/>
@@ -649,22 +745,42 @@
         <w:rPr>
           <w:i/>
         </w:rPr>
-        <w:t>Ironing Out Transfusions in Sickle Cell</w:t>
-      </w:r>
-      <w:r>
-        <w:br/>
-        <w:t>Bite-Sized Teaching Mode Conference</w:t>
+        <w:t>Ultrasound Workshop: Cardiac, IVC, Lung, Abdominal Views</w:t>
+      </w:r>
+    </w:p>
+    <w:p>
+      <w:pPr>
+        <w:pStyle w:val="BodyText"/>
+      </w:pPr>
+      <w:r>
+        <w:rPr>
+          <w:rStyle w:val="VerbatimChar"/>
+        </w:rPr>
+        <w:t>2018</w:t>
+      </w:r>
+      <w:r>
+        <w:br/>
+        <w:t>Southern Hospital Medicine Conference</w:t>
+      </w:r>
+      <w:r>
+        <w:br/>
+      </w:r>
+      <w:r>
+        <w:rPr>
+          <w:i/>
+        </w:rPr>
+        <w:t>“8 Minutes-to-Win-It”: Top Inpatient Teaching Sessions by Soon-To-Be-Leaders</w:t>
       </w:r>
     </w:p>
     <w:p>
       <w:pPr>
         <w:pStyle w:val="Heading3"/>
       </w:pPr>
-      <w:bookmarkStart w:id="14" w:name="faculty"/>
-      <w:r>
-        <w:t>Faculty</w:t>
-      </w:r>
-      <w:bookmarkEnd w:id="14"/>
+      <w:bookmarkStart w:id="15" w:name="other"/>
+      <w:r>
+        <w:t>Other</w:t>
+      </w:r>
+      <w:bookmarkEnd w:id="15"/>
     </w:p>
     <w:p>
       <w:pPr>
@@ -674,101 +790,14 @@
         <w:rPr>
           <w:rStyle w:val="VerbatimChar"/>
         </w:rPr>
-        <w:t>2017</w:t>
-      </w:r>
-      <w:r>
-        <w:br/>
-        <w:t>Emory University School of Medicine</w:t>
-      </w:r>
-      <w:r>
-        <w:br/>
-        <w:t>Department of Medicine</w:t>
-      </w:r>
-      <w:r>
-        <w:br/>
-      </w:r>
-      <w:r>
-        <w:rPr>
-          <w:i/>
-        </w:rPr>
-        <w:t>Parasternal Long Axis View</w:t>
-      </w:r>
-      <w:r>
-        <w:br/>
-        <w:t>Lecture for Faculty Development Conference</w:t>
-      </w:r>
-    </w:p>
-    <w:p>
-      <w:pPr>
-        <w:pStyle w:val="BodyText"/>
-      </w:pPr>
-      <w:r>
-        <w:rPr>
-          <w:rStyle w:val="VerbatimChar"/>
-        </w:rPr>
-        <w:t>2018</w:t>
-      </w:r>
-      <w:r>
-        <w:br/>
-        <w:t>Southern Hospital Medicine Conference</w:t>
-      </w:r>
-      <w:r>
-        <w:br/>
-      </w:r>
-      <w:r>
-        <w:rPr>
-          <w:i/>
-        </w:rPr>
-        <w:t>Ultrasound Workshop: Cardiac, IVC, Lung, Abdominal Views</w:t>
-      </w:r>
-    </w:p>
-    <w:p>
-      <w:pPr>
-        <w:pStyle w:val="BodyText"/>
-      </w:pPr>
-      <w:r>
-        <w:rPr>
-          <w:rStyle w:val="VerbatimChar"/>
-        </w:rPr>
-        <w:t>2018</w:t>
-      </w:r>
-      <w:r>
-        <w:br/>
-        <w:t>Southern Hospital Medicine Conference</w:t>
-      </w:r>
-      <w:r>
-        <w:br/>
-      </w:r>
-      <w:r>
-        <w:rPr>
-          <w:i/>
-        </w:rPr>
-        <w:t>“8 Minutes-to-Win-It”: Top Inpatient Teaching Sessions by Soon-To-Be-Leaders</w:t>
-      </w:r>
-    </w:p>
-    <w:p>
-      <w:pPr>
-        <w:pStyle w:val="Heading3"/>
-      </w:pPr>
-      <w:bookmarkStart w:id="15" w:name="other"/>
-      <w:r>
-        <w:t>Other</w:t>
-      </w:r>
-      <w:bookmarkEnd w:id="15"/>
-    </w:p>
-    <w:p>
-      <w:pPr>
-        <w:pStyle w:val="FirstParagraph"/>
-      </w:pPr>
-      <w:r>
-        <w:rPr>
-          <w:rStyle w:val="VerbatimChar"/>
-        </w:rPr>
         <w:t>2017-2019</w:t>
       </w:r>
       <w:r>
         <w:br/>
-        <w:t>Emory University School of Medicine</w:t>
+        <w:t>Emory University School of Medi</w:t>
+      </w:r>
+      <w:r>
+        <w:t>cine</w:t>
       </w:r>
       <w:r>
         <w:br/>
@@ -830,7 +859,10 @@
       </w:r>
       <w:r>
         <w:br/>
-        <w:t>Brian Mott, M3 - August 2018</w:t>
+        <w:t>B</w:t>
+      </w:r>
+      <w:r>
+        <w:t>rian Mott, M3 - August 2018</w:t>
       </w:r>
       <w:r>
         <w:br/>
@@ -876,7 +908,10 @@
       </w:r>
       <w:r>
         <w:br/>
-        <w:t>Eric Yao - August 2018</w:t>
+        <w:t>Eric Yao - Augus</w:t>
+      </w:r>
+      <w:r>
+        <w:t>t 2018</w:t>
       </w:r>
       <w:r>
         <w:br/>
@@ -939,7 +974,10 @@
       </w:r>
       <w:r>
         <w:br/>
-        <w:t>American College of Physicians</w:t>
+        <w:t>American Colleg</w:t>
+      </w:r>
+      <w:r>
+        <w:t>e of Physicians</w:t>
       </w:r>
       <w:r>
         <w:br/>
@@ -1016,7 +1054,10 @@
       </w:r>
       <w:r>
         <w:br/>
-        <w:t>Speaker to His Holiness the XIV Dalai Lama</w:t>
+        <w:t>Speaker to His Holin</w:t>
+      </w:r>
+      <w:r>
+        <w:t>ess the XIV Dalai Lama</w:t>
       </w:r>
       <w:r>
         <w:br/>
@@ -1075,7 +1116,10 @@
       </w:pPr>
       <w:bookmarkStart w:id="20" w:name="procedural-and-clinical-skills"/>
       <w:r>
-        <w:t>Procedural and clinical skills</w:t>
+        <w:t>Procedur</w:t>
+      </w:r>
+      <w:r>
+        <w:t>al and clinical skills</w:t>
       </w:r>
       <w:bookmarkEnd w:id="20"/>
     </w:p>
@@ -1129,7 +1173,13 @@
         <w:rPr>
           <w:b/>
         </w:rPr>
-        <w:t>Procedures</w:t>
+        <w:t>Proced</w:t>
+      </w:r>
+      <w:r>
+        <w:rPr>
+          <w:b/>
+        </w:rPr>
+        <w:t>ures</w:t>
       </w:r>
       <w:r>
         <w:t>:</w:t>
@@ -1148,10 +1198,7 @@
       </w:r>
       <w:r>
         <w:br/>
-        <w:t xml:space="preserve">Lumbar puncture </w:t>
-      </w:r>
-      <w:r>
-        <w:t>- 22</w:t>
+        <w:t>Lumbar puncture (22)</w:t>
       </w:r>
     </w:p>
     <w:p>
@@ -1199,12 +1246,8 @@
       </w:r>
       <w:r>
         <w:br/>
-      </w:r>
-      <w:proofErr w:type="spellStart"/>
-      <w:r>
         <w:t>RStudio</w:t>
       </w:r>
-      <w:proofErr w:type="spellEnd"/>
       <w:r>
         <w:br/>
         <w:t>PERL</w:t>
@@ -1219,18 +1262,12 @@
       </w:r>
       <w:r>
         <w:br/>
-      </w:r>
-      <w:r>
         <w:t>Markdown</w:t>
       </w:r>
       <w:r>
         <w:br/>
-      </w:r>
-      <w:proofErr w:type="spellStart"/>
-      <w:r>
         <w:t>Github</w:t>
       </w:r>
-      <w:proofErr w:type="spellEnd"/>
     </w:p>
     <w:p>
       <w:pPr>
@@ -1404,7 +1441,13 @@
         <w:rPr>
           <w:i/>
         </w:rPr>
-        <w:t>Long-Term Outcomes of Newborns with Necrotizing Enterocolitis: a retrospective matched cohort study</w:t>
+        <w:t>Long-Term Outcomes of Newborns wi</w:t>
+      </w:r>
+      <w:r>
+        <w:rPr>
+          <w:i/>
+        </w:rPr>
+        <w:t>th Necrotizing Enterocolitis: a retrospective matched cohort study</w:t>
       </w:r>
       <w:r>
         <w:br/>
@@ -1444,7 +1487,13 @@
         <w:rPr>
           <w:i/>
         </w:rPr>
-        <w:t>Long-Term Outcomes of Newborns with Necrotizing Enterocolitis: a retrospective matched cohort study</w:t>
+        <w:t>Long-Term Outcomes of Newborns with Necr</w:t>
+      </w:r>
+      <w:r>
+        <w:rPr>
+          <w:i/>
+        </w:rPr>
+        <w:t>otizing Enterocolitis: a retrospective matched cohort study</w:t>
       </w:r>
       <w:r>
         <w:br/>
@@ -1493,55 +1542,64 @@
         <w:rPr>
           <w:b/>
         </w:rPr>
+        <w:t>Anish Sha</w:t>
+      </w:r>
+      <w:r>
+        <w:rPr>
+          <w:b/>
+        </w:rPr>
+        <w:t>h MD</w:t>
+      </w:r>
+      <w:r>
+        <w:t>, Amit Shah MD MSCR</w:t>
+      </w:r>
+      <w:r>
+        <w:br/>
+        <w:t>Poster Presentation</w:t>
+      </w:r>
+      <w:r>
+        <w:br/>
+        <w:t>Emory Internal Medicine Resident Research Day</w:t>
+      </w:r>
+      <w:r>
+        <w:br/>
+        <w:t>Atlanta, Georgia</w:t>
+      </w:r>
+    </w:p>
+    <w:p>
+      <w:pPr>
+        <w:pStyle w:val="BodyText"/>
+      </w:pPr>
+      <w:r>
+        <w:rPr>
+          <w:rStyle w:val="VerbatimChar"/>
+        </w:rPr>
+        <w:t>2018</w:t>
+      </w:r>
+      <w:r>
+        <w:br/>
+      </w:r>
+      <w:r>
+        <w:rPr>
+          <w:i/>
+        </w:rPr>
+        <w:t>The Largest IVC: the examination of torrential tricuspid regurgitation in the setting of peripartum cardiomyopathy</w:t>
+      </w:r>
+      <w:r>
+        <w:br/>
+        <w:t xml:space="preserve">Birju Rao MD*, </w:t>
+      </w:r>
+      <w:r>
+        <w:rPr>
+          <w:b/>
+        </w:rPr>
         <w:t>Anish Shah MD</w:t>
       </w:r>
       <w:r>
-        <w:t>, Amit Shah MD MSCR</w:t>
-      </w:r>
-      <w:r>
-        <w:br/>
-        <w:t>Poster Presentation</w:t>
-      </w:r>
-      <w:r>
-        <w:br/>
-        <w:t>Emory Internal Medicine Resident Research Day</w:t>
-      </w:r>
-      <w:r>
-        <w:br/>
-        <w:t>Atlanta, Georgia</w:t>
-      </w:r>
-    </w:p>
-    <w:p>
-      <w:pPr>
-        <w:pStyle w:val="BodyText"/>
-      </w:pPr>
-      <w:r>
-        <w:rPr>
-          <w:rStyle w:val="VerbatimChar"/>
-        </w:rPr>
-        <w:t>2018</w:t>
-      </w:r>
-      <w:r>
-        <w:br/>
-      </w:r>
-      <w:r>
-        <w:rPr>
-          <w:i/>
-        </w:rPr>
-        <w:t>The Largest IVC: the examination of torrential tricuspid regurgitation in the setting of peripartum cardiomyopathy</w:t>
-      </w:r>
-      <w:r>
-        <w:br/>
-        <w:t xml:space="preserve">Birju Rao MD*, </w:t>
-      </w:r>
-      <w:r>
-        <w:rPr>
-          <w:b/>
-        </w:rPr>
-        <w:t>Anish Shah MD</w:t>
-      </w:r>
-      <w:r>
-        <w:t>, Stephen D. Clements MD</w:t>
+        <w:t>,</w:t>
+      </w:r>
+      <w:r>
+        <w:t xml:space="preserve"> Stephen D. Clements MD</w:t>
       </w:r>
       <w:r>
         <w:br/>
@@ -1591,11 +1649,61 @@
       </w:r>
       <w:r>
         <w:br/>
+        <w:t>Poster Presenta</w:t>
+      </w:r>
+      <w:r>
+        <w:t>tion</w:t>
+      </w:r>
+      <w:r>
+        <w:br/>
+        <w:t>Mr. William E. Booth and Dr. James Zaidan Grady Resident Research Day</w:t>
+      </w:r>
+      <w:r>
+        <w:br/>
+        <w:t>Atlanta, Georgia</w:t>
+      </w:r>
+    </w:p>
+    <w:p>
+      <w:pPr>
+        <w:pStyle w:val="BodyText"/>
+      </w:pPr>
+      <w:r>
+        <w:rPr>
+          <w:rStyle w:val="VerbatimChar"/>
+        </w:rPr>
+        <w:t>2018</w:t>
+      </w:r>
+      <w:r>
+        <w:br/>
+      </w:r>
+      <w:r>
+        <w:rPr>
+          <w:i/>
+        </w:rPr>
+        <w:t>Association of Ischemia with Heart Rate Variability</w:t>
+      </w:r>
+      <w:r>
+        <w:br/>
+      </w:r>
+      <w:r>
+        <w:rPr>
+          <w:b/>
+        </w:rPr>
+        <w:t>Anish Shah MD</w:t>
+      </w:r>
+      <w:r>
+        <w:t>, Amit Shah MD MSCR</w:t>
+      </w:r>
+      <w:r>
+        <w:br/>
         <w:t>Poster Presentation</w:t>
       </w:r>
       <w:r>
         <w:br/>
-        <w:t>Mr. William E. Booth and Dr. James Zaidan Grady Resident Research Day</w:t>
+        <w:t>Mr. William E. Booth and Dr. James Zaidan Grady Reside</w:t>
+      </w:r>
+      <w:r>
+        <w:t>nt Research Day</w:t>
       </w:r>
       <w:r>
         <w:br/>
@@ -1604,13 +1712,66 @@
     </w:p>
     <w:p>
       <w:pPr>
+        <w:pStyle w:val="Heading3"/>
+      </w:pPr>
+      <w:bookmarkStart w:id="26" w:name="regional"/>
+      <w:r>
+        <w:t>Regional</w:t>
+      </w:r>
+      <w:bookmarkEnd w:id="26"/>
+    </w:p>
+    <w:p>
+      <w:pPr>
+        <w:pStyle w:val="FirstParagraph"/>
+      </w:pPr>
+      <w:r>
+        <w:rPr>
+          <w:rStyle w:val="VerbatimChar"/>
+        </w:rPr>
+        <w:t>2011</w:t>
+      </w:r>
+      <w:r>
+        <w:br/>
+      </w:r>
+      <w:r>
+        <w:rPr>
+          <w:i/>
+        </w:rPr>
+        <w:t>Influence of the Acoustic Parameter of Pitch on Emotion and Focus Location in Statements using Ditransitive Verb Manipulations</w:t>
+      </w:r>
+      <w:r>
+        <w:br/>
+      </w:r>
+      <w:r>
+        <w:rPr>
+          <w:b/>
+        </w:rPr>
+        <w:t>Anish Shah</w:t>
+      </w:r>
+      <w:r>
+        <w:t>, Yu Li PhD</w:t>
+      </w:r>
+      <w:r>
+        <w:br/>
+        <w:t>Poster Presentation</w:t>
+      </w:r>
+      <w:r>
+        <w:br/>
+        <w:t>Great Lakes Expo for Experimental and Fo</w:t>
+      </w:r>
+      <w:r>
+        <w:t>rmal Undergraduate Linguistics, Michigan State University, East Lansing, Michigan</w:t>
+      </w:r>
+    </w:p>
+    <w:p>
+      <w:pPr>
         <w:pStyle w:val="BodyText"/>
       </w:pPr>
       <w:r>
         <w:rPr>
           <w:rStyle w:val="VerbatimChar"/>
         </w:rPr>
-        <w:t>2018</w:t>
+        <w:t>2015</w:t>
       </w:r>
       <w:r>
         <w:br/>
@@ -1619,7 +1780,7 @@
         <w:rPr>
           <w:i/>
         </w:rPr>
-        <w:t>Association of Ischemia with Heart Rate Variability</w:t>
+        <w:t>Illuminating the Case of a Rare GI Bleed</w:t>
       </w:r>
       <w:r>
         <w:br/>
@@ -1628,10 +1789,56 @@
         <w:rPr>
           <w:b/>
         </w:rPr>
+        <w:t>Anish Shah</w:t>
+      </w:r>
+      <w:r>
+        <w:t>, Austin Metting MD</w:t>
+      </w:r>
+      <w:r>
+        <w:br/>
+        <w:t>Poster Presentation</w:t>
+      </w:r>
+      <w:r>
+        <w:br/>
+        <w:t>American College of Physicians Texas Chapter Conference</w:t>
+      </w:r>
+    </w:p>
+    <w:p>
+      <w:pPr>
+        <w:pStyle w:val="BodyText"/>
+      </w:pPr>
+      <w:r>
+        <w:rPr>
+          <w:rStyle w:val="VerbatimChar"/>
+        </w:rPr>
+        <w:t>2017</w:t>
+      </w:r>
+      <w:r>
+        <w:br/>
+      </w:r>
+      <w:r>
+        <w:rPr>
+          <w:i/>
+        </w:rPr>
+        <w:t xml:space="preserve">Three’s company: </w:t>
+      </w:r>
+      <w:r>
+        <w:rPr>
+          <w:i/>
+        </w:rPr>
+        <w:t>nocardiosis, neuroendocrine hyperplasia, and breast cancer</w:t>
+      </w:r>
+      <w:r>
+        <w:br/>
+      </w:r>
+      <w:r>
+        <w:rPr>
+          <w:b/>
+        </w:rPr>
         <w:t>Anish Shah MD</w:t>
       </w:r>
       <w:r>
-        <w:t>, Amit Shah MD MSCR</w:t>
+        <w:t>, Stephen D. Clements MD, Matthew Dudgeon MD PhD</w:t>
       </w:r>
       <w:r>
         <w:br/>
@@ -1639,22 +1846,72 @@
       </w:r>
       <w:r>
         <w:br/>
-        <w:t>Mr. William E. Booth and Dr. James Zaidan Grady Resident Research Day</w:t>
-      </w:r>
-      <w:r>
-        <w:br/>
-        <w:t>Atlanta, Georgia</w:t>
+        <w:t>American College of Physicians Georgia Chapter Conference</w:t>
+      </w:r>
+      <w:r>
+        <w:br/>
+        <w:t>Savannah, Georgia</w:t>
+      </w:r>
+    </w:p>
+    <w:p>
+      <w:pPr>
+        <w:pStyle w:val="BodyText"/>
+      </w:pPr>
+      <w:r>
+        <w:rPr>
+          <w:rStyle w:val="VerbatimChar"/>
+        </w:rPr>
+        <w:t>2017</w:t>
+      </w:r>
+      <w:r>
+        <w:br/>
+      </w:r>
+      <w:r>
+        <w:rPr>
+          <w:i/>
+        </w:rPr>
+        <w:t>Three’s company: nocardiosis, neur</w:t>
+      </w:r>
+      <w:r>
+        <w:rPr>
+          <w:i/>
+        </w:rPr>
+        <w:t>oendocrine hyperplasia, and breast cancer</w:t>
+      </w:r>
+      <w:r>
+        <w:br/>
+      </w:r>
+      <w:r>
+        <w:rPr>
+          <w:b/>
+        </w:rPr>
+        <w:t>Anish Shah MD</w:t>
+      </w:r>
+      <w:r>
+        <w:t>, Stephen D. Clements MD, Matthew Dudgeon MD PhD</w:t>
+      </w:r>
+      <w:r>
+        <w:br/>
+        <w:t>Poster Presentation</w:t>
+      </w:r>
+      <w:r>
+        <w:br/>
+        <w:t>Southern Hospital Medicine Conference</w:t>
+      </w:r>
+      <w:r>
+        <w:br/>
+        <w:t>New Orleans, Louisiana</w:t>
       </w:r>
     </w:p>
     <w:p>
       <w:pPr>
         <w:pStyle w:val="Heading3"/>
       </w:pPr>
-      <w:bookmarkStart w:id="26" w:name="regional"/>
-      <w:r>
-        <w:t>Regional</w:t>
-      </w:r>
-      <w:bookmarkEnd w:id="26"/>
+      <w:bookmarkStart w:id="27" w:name="national"/>
+      <w:r>
+        <w:t>National</w:t>
+      </w:r>
+      <w:bookmarkEnd w:id="27"/>
     </w:p>
     <w:p>
       <w:pPr>
@@ -1664,7 +1921,7 @@
         <w:rPr>
           <w:rStyle w:val="VerbatimChar"/>
         </w:rPr>
-        <w:t>2011</w:t>
+        <w:t>2014</w:t>
       </w:r>
       <w:r>
         <w:br/>
@@ -1673,185 +1930,13 @@
         <w:rPr>
           <w:i/>
         </w:rPr>
-        <w:t>Influence of the Acoustic Parameter of Pitch on Emotion and Focus Location in Statements using Ditransitive Verb Manipulations</w:t>
-      </w:r>
-      <w:r>
-        <w:br/>
-      </w:r>
-      <w:r>
-        <w:rPr>
-          <w:b/>
-        </w:rPr>
-        <w:t>Anish Shah</w:t>
-      </w:r>
-      <w:r>
-        <w:t>, Yu Li PhD</w:t>
-      </w:r>
-      <w:r>
-        <w:br/>
-        <w:t>Poster Presentation</w:t>
-      </w:r>
-      <w:r>
-        <w:br/>
-        <w:t>Great Lakes Expo for Experimental and Formal Undergraduate Linguistics, Michigan State University, East Lansing, Michigan</w:t>
-      </w:r>
-    </w:p>
-    <w:p>
-      <w:pPr>
-        <w:pStyle w:val="BodyText"/>
-      </w:pPr>
-      <w:r>
-        <w:rPr>
-          <w:rStyle w:val="VerbatimChar"/>
-        </w:rPr>
-        <w:t>2015</w:t>
-      </w:r>
-      <w:r>
-        <w:br/>
+        <w:t>Genetic Linkage Analysis for Cystic Fibrosis Related Diab</w:t>
       </w:r>
       <w:r>
         <w:rPr>
           <w:i/>
         </w:rPr>
-        <w:t>Illuminating the Case of a Rare GI Bleed</w:t>
-      </w:r>
-      <w:r>
-        <w:br/>
-      </w:r>
-      <w:r>
-        <w:rPr>
-          <w:b/>
-        </w:rPr>
-        <w:t>Anish Shah</w:t>
-      </w:r>
-      <w:r>
-        <w:t>, Austin Metting MD</w:t>
-      </w:r>
-      <w:r>
-        <w:br/>
-        <w:t>Poster Presentation</w:t>
-      </w:r>
-      <w:r>
-        <w:br/>
-        <w:t>American College of Physicians Texas Chapter Conference</w:t>
-      </w:r>
-    </w:p>
-    <w:p>
-      <w:pPr>
-        <w:pStyle w:val="BodyText"/>
-      </w:pPr>
-      <w:r>
-        <w:rPr>
-          <w:rStyle w:val="VerbatimChar"/>
-        </w:rPr>
-        <w:t>2017</w:t>
-      </w:r>
-      <w:r>
-        <w:br/>
-      </w:r>
-      <w:r>
-        <w:rPr>
-          <w:i/>
-        </w:rPr>
-        <w:t>Three’s company: nocardiosis, neuroendocrine hyperplasia, and breast cancer</w:t>
-      </w:r>
-      <w:r>
-        <w:br/>
-      </w:r>
-      <w:r>
-        <w:rPr>
-          <w:b/>
-        </w:rPr>
-        <w:t>Anish Shah MD</w:t>
-      </w:r>
-      <w:r>
-        <w:t>, Stephen D. Clements MD, Matthew Dudgeon MD PhD</w:t>
-      </w:r>
-      <w:r>
-        <w:br/>
-        <w:t>Poster Presentation</w:t>
-      </w:r>
-      <w:r>
-        <w:br/>
-        <w:t>American College of Physicians Georgia Chapter Conference</w:t>
-      </w:r>
-      <w:r>
-        <w:br/>
-        <w:t>Savannah, Georgia</w:t>
-      </w:r>
-    </w:p>
-    <w:p>
-      <w:pPr>
-        <w:pStyle w:val="BodyText"/>
-      </w:pPr>
-      <w:r>
-        <w:rPr>
-          <w:rStyle w:val="VerbatimChar"/>
-        </w:rPr>
-        <w:t>2017</w:t>
-      </w:r>
-      <w:r>
-        <w:br/>
-      </w:r>
-      <w:r>
-        <w:rPr>
-          <w:i/>
-        </w:rPr>
-        <w:t>Three’s company: nocardiosis, neuroendocrine hyperplasia, and breast cancer</w:t>
-      </w:r>
-      <w:r>
-        <w:br/>
-      </w:r>
-      <w:r>
-        <w:rPr>
-          <w:b/>
-        </w:rPr>
-        <w:t>Anish Shah MD</w:t>
-      </w:r>
-      <w:r>
-        <w:t>, Stephen D. Clements MD, Matthew Dudgeon MD PhD</w:t>
-      </w:r>
-      <w:r>
-        <w:br/>
-        <w:t>Poster Presentation</w:t>
-      </w:r>
-      <w:r>
-        <w:br/>
-        <w:t>Southern Hospital Medicine Conference</w:t>
-      </w:r>
-      <w:r>
-        <w:br/>
-        <w:t>New Orleans, Louisiana</w:t>
-      </w:r>
-    </w:p>
-    <w:p>
-      <w:pPr>
-        <w:pStyle w:val="Heading3"/>
-      </w:pPr>
-      <w:bookmarkStart w:id="27" w:name="national"/>
-      <w:r>
-        <w:t>National</w:t>
-      </w:r>
-      <w:bookmarkEnd w:id="27"/>
-    </w:p>
-    <w:p>
-      <w:pPr>
-        <w:pStyle w:val="FirstParagraph"/>
-      </w:pPr>
-      <w:r>
-        <w:rPr>
-          <w:rStyle w:val="VerbatimChar"/>
-        </w:rPr>
-        <w:t>2014</w:t>
-      </w:r>
-      <w:r>
-        <w:br/>
-      </w:r>
-      <w:r>
-        <w:rPr>
-          <w:i/>
-        </w:rPr>
-        <w:t>Genetic Linkage Analysis for Cystic Fibrosis Related Diabetes</w:t>
+        <w:t>etes</w:t>
       </w:r>
       <w:r>
         <w:br/>
@@ -1920,7 +2005,10 @@
       </w:r>
       <w:r>
         <w:br/>
-        <w:t>Vancouver, Canada</w:t>
+        <w:t>Vancouver, Cana</w:t>
+      </w:r>
+      <w:r>
+        <w:t>da</w:t>
       </w:r>
     </w:p>
     <w:p>
@@ -1960,7 +2048,10 @@
       </w:r>
       <w:r>
         <w:br/>
-        <w:t>American Heart Association Scientific Sessions</w:t>
+        <w:t>American H</w:t>
+      </w:r>
+      <w:r>
+        <w:t>eart Association Scientific Sessions</w:t>
       </w:r>
       <w:r>
         <w:br/>
@@ -1981,11 +2072,21 @@
       <w:pPr>
         <w:pStyle w:val="Heading3"/>
       </w:pPr>
-      <w:bookmarkStart w:id="29" w:name="works-in-progress"/>
+      <w:bookmarkStart w:id="29" w:name="manuscripts"/>
+      <w:r>
+        <w:t>Manuscripts</w:t>
+      </w:r>
+      <w:bookmarkEnd w:id="29"/>
+    </w:p>
+    <w:p>
+      <w:pPr>
+        <w:pStyle w:val="Heading3"/>
+      </w:pPr>
+      <w:bookmarkStart w:id="30" w:name="works-in-progress"/>
       <w:r>
         <w:t>Works in progress</w:t>
       </w:r>
-      <w:bookmarkEnd w:id="29"/>
+      <w:bookmarkEnd w:id="30"/>
     </w:p>
     <w:p>
       <w:pPr>
@@ -2001,7 +2102,10 @@
         <w:t>Shah, AS</w:t>
       </w:r>
       <w:r>
-        <w:t>, Sanders, Mallett, L, Perger, LP. “Long-Term Outcomes of Newborns with Necrotizing Enterocolitis: a retrospective matched cohort study”. Canadian Association of Pediatric Surgery Edition of the Journal of Pediatric Surgery, May 2017 [accepted]</w:t>
+        <w:t>, Sanders, Mallett, L, Perger, LP. “Long-Term Outcomes of Newborns with Necrotizing Enterocolitis: a retrospective matched cohort study”. Canad</w:t>
+      </w:r>
+      <w:r>
+        <w:t>ian Association of Pediatric Surgery Edition of the Journal of Pediatric Surgery, May 2017 [accepted]</w:t>
       </w:r>
     </w:p>
     <w:p>
@@ -2015,7 +2119,10 @@
         <w:t>Shah, AS</w:t>
       </w:r>
       <w:r>
-        <w:t>, Lampert R, Goldberg, J, Bremner, JD, Vaccarino, V, Shah, AJ. ““Circadian Changes in Heart Rate Variability Predict Abnormal Myocardial Perfusion”. [submitted]</w:t>
+        <w:t>, Lampert R, Goldberg, J, Bremner, JD, Vaccarino, V, Shah, AJ. ““</w:t>
+      </w:r>
+      <w:r>
+        <w:t>Circadian Changes in Heart Rate Variability Predict Abnormal Myocardial Perfusion”. [submitted]</w:t>
       </w:r>
     </w:p>
     <w:p>
@@ -2029,7 +2136,10 @@
         <w:t>Shah, AS</w:t>
       </w:r>
       <w:r>
-        <w:t>, Alvaro, A, Whitsel, E, Vaccarino, V, Shah, AJ. “Heart Rate Variability and Psychosocial States: an Atherosclerosis Risk In Communities study”. Atherosclerosis Risk In Communities Publications Committee, October 2017. [proposal accepted]</w:t>
+        <w:t>, Alvaro, A, Whitsel, E, Vaccarino, V, Shah, AJ. “Heart Rate Variability and Psychosocial States: an Atherosclerosis Risk In Communities study”. Atheros</w:t>
+      </w:r>
+      <w:r>
+        <w:t>clerosis Risk In Communities Publications Committee, October 2017. [proposal accepted]</w:t>
       </w:r>
     </w:p>
     <w:p>
@@ -2057,7 +2167,10 @@
         <w:t>Shah, AS</w:t>
       </w:r>
       <w:r>
-        <w:t>, Evans, M, Akbashev, M. “Point-Of-Care Ultrasonography Utility in Resident Learning and Clinical Decision Making”. Institutional Review Board, Emory University, Atlanta, Georgia, March, 2018. [IRB approval granted]</w:t>
+        <w:t>, Evans, M, Akb</w:t>
+      </w:r>
+      <w:r>
+        <w:t>ashev, M. “Point-Of-Care Ultrasonography Utility in Resident Learning and Clinical Decision Making”. Institutional Review Board, Emory University, Atlanta, Georgia, March, 2018. [IRB approval granted]</w:t>
       </w:r>
     </w:p>
     <w:p>
@@ -2071,19 +2184,22 @@
         <w:t>Shah, AS</w:t>
       </w:r>
       <w:r>
-        <w:t>, Park, J, Mehta, PK, Shah, AJ, Quyyumi, AA, Vaccarino, V, Marvar, P. “Brain-Heart Interactions in Stress and Anxiety Related Disorders: Implications for Increased Cardiovascular Disease Risk”. Hypertension. [invited review article]</w:t>
+        <w:t>, Park, J, Mehta, PK, Shah, AJ, Quyyumi, AA, Va</w:t>
+      </w:r>
+      <w:r>
+        <w:t>ccarino, V, Marvar, P. “Brain-Heart Interactions in Stress and Anxiety Related Disorders: Implications for Increased Cardiovascular Disease Risk”. Hypertension. [invited review article]</w:t>
       </w:r>
     </w:p>
     <w:p>
       <w:pPr>
         <w:pStyle w:val="Heading3"/>
       </w:pPr>
-      <w:bookmarkStart w:id="30" w:name="published-abstracts"/>
+      <w:bookmarkStart w:id="31" w:name="published-abstracts"/>
       <w:r>
         <w:lastRenderedPageBreak/>
         <w:t>Published abstracts</w:t>
       </w:r>
-      <w:bookmarkEnd w:id="30"/>
+      <w:bookmarkEnd w:id="31"/>
     </w:p>
     <w:p>
       <w:pPr>
@@ -2105,7 +2221,10 @@
         <w:t>Shah, AS</w:t>
       </w:r>
       <w:r>
-        <w:t>, Blackman, S. “Genetic Linkage Analysis for Cystic Fibrosis Related Diabetes”. National Institute of Diabetes and Digestive and Kidney Diseases Medical Student Research Symposium at Vanderbilt University, Nashville, Tennessee.</w:t>
+        <w:t>, Blackman, S. “Genetic Linkage Analy</w:t>
+      </w:r>
+      <w:r>
+        <w:t>sis for Cystic Fibrosis Related Diabetes”. National Institute of Diabetes and Digestive and Kidney Diseases Medical Student Research Symposium at Vanderbilt University, Nashville, Tennessee.</w:t>
       </w:r>
     </w:p>
     <w:p>
@@ -2129,7 +2248,10 @@
         <w:t>Shah, AS</w:t>
       </w:r>
       <w:r>
-        <w:t>, Sanders, Mallett, L, Perger, LP. “Long-Term Outcomes of Newborns with Necrotizing Enterocolitis: a retrospective matched cohort study”. Annual Meeting of the Canadian Association of Pediatric Surgery Conference.</w:t>
+        <w:t>, Sanders, Mallett, L, Perger, LP. “Long-</w:t>
+      </w:r>
+      <w:r>
+        <w:t>Term Outcomes of Newborns with Necrotizing Enterocolitis: a retrospective matched cohort study”. Annual Meeting of the Canadian Association of Pediatric Surgery Conference.</w:t>
       </w:r>
     </w:p>
     <w:p>
@@ -2152,7 +2274,10 @@
         <w:t>Shah, AS</w:t>
       </w:r>
       <w:r>
-        <w:t>, Clements, SD, Dudgeon, M. “Three’s company: nocardiosis, neuroendocrine hyperplasia, and breast cancer”. Southern Hospital Medicine Conference, New Orleans, Louisiana.</w:t>
+        <w:t>, Clements, SD, Dudgeon, M. “Three’s company: nocardiosis, neuroendocr</w:t>
+      </w:r>
+      <w:r>
+        <w:t>ine hyperplasia, and breast cancer”. Southern Hospital Medicine Conference, New Orleans, Louisiana.</w:t>
       </w:r>
     </w:p>
     <w:p>
@@ -2175,173 +2300,136 @@
         <w:t>Shah, AS</w:t>
       </w:r>
       <w:r>
-        <w:t>, Lampert R, Goldberg, J, Bremner, JD, Vaccarino, V, Shah, AJ. “Circadian Autonomic Inflexibility: a Marker of Ischemic Heart Disease”. Circulation.</w:t>
+        <w:t>, Lampert R, Goldberg, J, Bremner, JD, Vaccarino, V, Shah, AJ. “Circadian Autonomic Inflexibility: a Marker of Ischemic Heart Disease”. Circula</w:t>
+      </w:r>
+      <w:r>
+        <w:t>tion.</w:t>
       </w:r>
     </w:p>
     <w:p>
       <w:pPr>
         <w:pStyle w:val="Heading2"/>
       </w:pPr>
-      <w:bookmarkStart w:id="31" w:name="references"/>
+      <w:bookmarkStart w:id="32" w:name="references"/>
       <w:r>
         <w:t>References</w:t>
       </w:r>
-      <w:bookmarkEnd w:id="31"/>
+      <w:bookmarkEnd w:id="32"/>
     </w:p>
     <w:p>
       <w:pPr>
         <w:pStyle w:val="Heading3"/>
       </w:pPr>
-      <w:bookmarkStart w:id="32" w:name="clinical"/>
+      <w:bookmarkStart w:id="33" w:name="clinical"/>
+      <w:bookmarkStart w:id="34" w:name="_GoBack"/>
+      <w:bookmarkEnd w:id="34"/>
       <w:r>
         <w:t>Clinical</w:t>
       </w:r>
-      <w:bookmarkEnd w:id="32"/>
-    </w:p>
-    <w:p>
-      <w:pPr>
-        <w:pStyle w:val="NoSpacing"/>
-        <w:ind w:left="1440" w:firstLine="720"/>
-      </w:pPr>
-      <w:r>
-        <w:t xml:space="preserve">Anna Kho, MD  </w:t>
-      </w:r>
-    </w:p>
-    <w:p>
-      <w:pPr>
-        <w:pStyle w:val="NoSpacing"/>
-      </w:pPr>
-      <w:r>
-        <w:t xml:space="preserve">Associate Professor  </w:t>
-      </w:r>
-    </w:p>
-    <w:p>
-      <w:pPr>
-        <w:pStyle w:val="NoSpacing"/>
-      </w:pPr>
-      <w:r>
-        <w:t xml:space="preserve">Emory University School of Medicine  </w:t>
-      </w:r>
-    </w:p>
-    <w:p>
-      <w:pPr>
-        <w:pStyle w:val="NoSpacing"/>
-      </w:pPr>
-      <w:r>
-        <w:t xml:space="preserve">apham@emory.edu  </w:t>
-      </w:r>
-      <w:bookmarkStart w:id="33" w:name="_GoBack"/>
       <w:bookmarkEnd w:id="33"/>
     </w:p>
     <w:p>
       <w:pPr>
+        <w:pStyle w:val="FirstParagraph"/>
+      </w:pPr>
+      <w:r>
+        <w:t>Anna Kho, MD</w:t>
+      </w:r>
+      <w:r>
+        <w:br/>
+        <w:t>Associate Professor of Medicine</w:t>
+      </w:r>
+      <w:r>
+        <w:br/>
+        <w:t>Division of General Medicine and Geriatrics</w:t>
+      </w:r>
+      <w:r>
+        <w:br/>
+        <w:t>Emory University School of Medicine</w:t>
+      </w:r>
+      <w:r>
+        <w:br/>
+        <w:t>49 Jesse Hill Jr. Dr. S.E.</w:t>
+      </w:r>
+      <w:r>
+        <w:br/>
+        <w:t>Atlanta, GA 30303</w:t>
+      </w:r>
+      <w:r>
+        <w:br/>
+        <w:t>Email: apham@emory.edu</w:t>
+      </w:r>
+      <w:r>
+        <w:br/>
+        <w:t>Offi</w:t>
+      </w:r>
+      <w:r>
+        <w:t>ce: 404-778-1626</w:t>
+      </w:r>
+      <w:r>
+        <w:br/>
+        <w:t>Fax: 404-778-1601</w:t>
+      </w:r>
+    </w:p>
+    <w:p>
+      <w:pPr>
         <w:pStyle w:val="Heading3"/>
       </w:pPr>
-      <w:bookmarkStart w:id="34" w:name="ultrasonography"/>
+      <w:bookmarkStart w:id="35" w:name="ultrasonography"/>
       <w:r>
         <w:t>Ultrasonography</w:t>
       </w:r>
-      <w:bookmarkEnd w:id="34"/>
-    </w:p>
-    <w:p>
-      <w:pPr>
-        <w:pStyle w:val="NoSpacing"/>
-      </w:pPr>
-      <w:r>
-        <w:t xml:space="preserve">Mikhail </w:t>
-      </w:r>
-      <w:proofErr w:type="spellStart"/>
-      <w:r>
-        <w:t>Akbashev</w:t>
-      </w:r>
-      <w:proofErr w:type="spellEnd"/>
-      <w:r>
-        <w:t xml:space="preserve">, MD  </w:t>
-      </w:r>
-    </w:p>
-    <w:p>
-      <w:pPr>
-        <w:pStyle w:val="NoSpacing"/>
-      </w:pPr>
-      <w:r>
-        <w:t xml:space="preserve">Course Director and Clinical Lead - Point of Care Ultrasound  </w:t>
-      </w:r>
-    </w:p>
-    <w:p>
-      <w:pPr>
-        <w:pStyle w:val="NoSpacing"/>
-      </w:pPr>
-      <w:r>
-        <w:t xml:space="preserve">Assistant Professor  </w:t>
-      </w:r>
-    </w:p>
-    <w:p>
-      <w:pPr>
-        <w:pStyle w:val="NoSpacing"/>
-      </w:pPr>
-      <w:r>
-        <w:t xml:space="preserve">Emory University School of Medicine  </w:t>
-      </w:r>
-    </w:p>
-    <w:p>
-      <w:pPr>
-        <w:pStyle w:val="NoSpacing"/>
-      </w:pPr>
-      <w:r>
-        <w:t xml:space="preserve">makbash@emory.edu  </w:t>
-      </w:r>
-    </w:p>
-    <w:p>
-      <w:pPr>
-        <w:pStyle w:val="NoSpacing"/>
-      </w:pPr>
-    </w:p>
-    <w:p>
-      <w:pPr>
-        <w:pStyle w:val="NoSpacing"/>
-      </w:pPr>
-      <w:r>
-        <w:t xml:space="preserve">Lorenzo </w:t>
-      </w:r>
-      <w:proofErr w:type="spellStart"/>
-      <w:r>
-        <w:t>Difrancesco</w:t>
-      </w:r>
-      <w:proofErr w:type="spellEnd"/>
-      <w:r>
-        <w:t xml:space="preserve">, MD  </w:t>
-      </w:r>
-    </w:p>
-    <w:p>
-      <w:pPr>
-        <w:pStyle w:val="NoSpacing"/>
-      </w:pPr>
-      <w:r>
-        <w:t xml:space="preserve">Associate Vice Chair of Education  </w:t>
-      </w:r>
-    </w:p>
-    <w:p>
-      <w:pPr>
-        <w:pStyle w:val="NoSpacing"/>
-      </w:pPr>
-      <w:r>
-        <w:t xml:space="preserve">Professor of Medicine  </w:t>
-      </w:r>
-    </w:p>
-    <w:p>
-      <w:pPr>
-        <w:pStyle w:val="NoSpacing"/>
-      </w:pPr>
-      <w:r>
-        <w:t xml:space="preserve">Emory University School of Medicine  </w:t>
-      </w:r>
-    </w:p>
-    <w:p>
-      <w:pPr>
-        <w:pStyle w:val="NoSpacing"/>
-      </w:pPr>
-      <w:r>
-        <w:t xml:space="preserve">ldifran@emory.edu  </w:t>
+      <w:bookmarkEnd w:id="35"/>
+    </w:p>
+    <w:p>
+      <w:pPr>
+        <w:pStyle w:val="FirstParagraph"/>
+      </w:pPr>
+      <w:r>
+        <w:t>Mikhail Akbashev, MD</w:t>
+      </w:r>
+      <w:r>
+        <w:br/>
+        <w:t>Course Director and Clinical Lead - Point of Care Ultrasound</w:t>
+      </w:r>
+      <w:r>
+        <w:br/>
+        <w:t>Assistant Professor</w:t>
+      </w:r>
+      <w:r>
+        <w:br/>
+        <w:t>Emory University School of Medicine</w:t>
+      </w:r>
+      <w:r>
+        <w:br/>
+        <w:t>Email: makbash@emory.edu</w:t>
+      </w:r>
+    </w:p>
+    <w:p>
+      <w:pPr>
+        <w:pStyle w:val="BodyText"/>
+      </w:pPr>
+      <w:r>
+        <w:t>Shirine Allam</w:t>
+      </w:r>
+      <w:r>
+        <w:br/>
+        <w:t>Assistant Professor of Medic</w:t>
+      </w:r>
+      <w:r>
+        <w:t>ine</w:t>
+      </w:r>
+      <w:r>
+        <w:br/>
+        <w:t>Associate Program Director - Pulmonary, Allergy, Critical Care Fellowship</w:t>
+      </w:r>
+      <w:r>
+        <w:br/>
+        <w:t>Emory University School of Medicine</w:t>
+      </w:r>
+      <w:r>
+        <w:br/>
+        <w:t>Email: shirine.allam@emory.edu</w:t>
       </w:r>
     </w:p>
     <w:sectPr>

</xml_diff>